<commit_message>
adding lab 9 stuff and replace week 10 lecture notes pdf
</commit_message>
<xml_diff>
--- a/Labs/Lab09/PM592_Lab9.docx
+++ b/Labs/Lab09/PM592_Lab9.docx
@@ -786,12 +786,14 @@
                 <w:sz w:val="22"/>
               </w:rPr>
             </w:pPr>
+            <w:proofErr w:type="spellStart"/>
             <w:r>
               <w:rPr>
                 <w:sz w:val="22"/>
               </w:rPr>
               <w:t>vote_mhealth</w:t>
             </w:r>
+            <w:proofErr w:type="spellEnd"/>
           </w:p>
         </w:tc>
       </w:tr>
@@ -904,7 +906,25 @@
           <w:bCs/>
           <w:szCs w:val="18"/>
         </w:rPr>
-        <w:t>Research has shown that participation in voting is higher for those with greater resources, such as time, money, and social status. It was largely unknown whether mental health status had an effect on the likelihood of voting. A working hypothesis is that individuals who experience more depression also experienced more feelings of hopelessness and decreased efficacy. This is compounded by physical correlates of depression, such as lethargy and physical aches, that must also be dealt with.</w:t>
+        <w:t xml:space="preserve">Research has shown that participation in voting is higher for those with greater resources, such as time, money, and social status. It was largely unknown whether mental health status </w:t>
+      </w:r>
+      <w:proofErr w:type="gramStart"/>
+      <w:r>
+        <w:rPr>
+          <w:rFonts w:asciiTheme="minorHAnsi" w:hAnsiTheme="minorHAnsi" w:cstheme="minorHAnsi"/>
+          <w:bCs/>
+          <w:szCs w:val="18"/>
+        </w:rPr>
+        <w:t>had an effect on</w:t>
+      </w:r>
+      <w:proofErr w:type="gramEnd"/>
+      <w:r>
+        <w:rPr>
+          <w:rFonts w:asciiTheme="minorHAnsi" w:hAnsiTheme="minorHAnsi" w:cstheme="minorHAnsi"/>
+          <w:bCs/>
+          <w:szCs w:val="18"/>
+        </w:rPr>
+        <w:t xml:space="preserve"> the likelihood of voting. A working hypothesis is that individuals who experience more depression also experienced more feelings of hopelessness and decreased efficacy. This is compounded by physical correlates of depression, such as lethargy and physical aches, that must also be dealt with.</w:t>
       </w:r>
     </w:p>
     <w:p>
@@ -1189,8 +1209,19 @@
           <w:sz w:val="22"/>
           <w:szCs w:val="16"/>
         </w:rPr>
-        <w:t>1 if the respondent voted in the 1996 presidential election, 0 otherwise</w:t>
-      </w:r>
+        <w:t xml:space="preserve">1 if the respondent voted in the 1996 presidential election, 0 </w:t>
+      </w:r>
+      <w:proofErr w:type="gramStart"/>
+      <w:r>
+        <w:rPr>
+          <w:rFonts w:ascii="Consolas" w:hAnsi="Consolas" w:cstheme="minorHAnsi"/>
+          <w:bCs/>
+          <w:sz w:val="22"/>
+          <w:szCs w:val="16"/>
+        </w:rPr>
+        <w:t>otherwise</w:t>
+      </w:r>
+      <w:proofErr w:type="gramEnd"/>
     </w:p>
     <w:p>
       <w:pPr>
@@ -1542,8 +1573,19 @@
           <w:sz w:val="22"/>
           <w:szCs w:val="16"/>
         </w:rPr>
-        <w:t>Number of years of formal education completed by the respondent</w:t>
-      </w:r>
+        <w:t xml:space="preserve">Number of years of formal education completed by the </w:t>
+      </w:r>
+      <w:proofErr w:type="gramStart"/>
+      <w:r>
+        <w:rPr>
+          <w:rFonts w:ascii="Consolas" w:hAnsi="Consolas" w:cstheme="minorHAnsi"/>
+          <w:bCs/>
+          <w:sz w:val="22"/>
+          <w:szCs w:val="16"/>
+        </w:rPr>
+        <w:t>respondent</w:t>
+      </w:r>
+      <w:proofErr w:type="gramEnd"/>
     </w:p>
     <w:p>
       <w:pPr>
@@ -1719,8 +1761,19 @@
           <w:sz w:val="22"/>
           <w:szCs w:val="16"/>
         </w:rPr>
-        <w:t>1 if respondent is female, 0 if male</w:t>
-      </w:r>
+        <w:t xml:space="preserve">1 if respondent is female, 0 if </w:t>
+      </w:r>
+      <w:proofErr w:type="gramStart"/>
+      <w:r>
+        <w:rPr>
+          <w:rFonts w:ascii="Consolas" w:hAnsi="Consolas" w:cstheme="minorHAnsi"/>
+          <w:bCs/>
+          <w:sz w:val="22"/>
+          <w:szCs w:val="16"/>
+        </w:rPr>
+        <w:t>male</w:t>
+      </w:r>
+      <w:proofErr w:type="gramEnd"/>
     </w:p>
     <w:p>
       <w:pPr>
@@ -1827,6 +1880,7 @@
           <w:szCs w:val="16"/>
         </w:rPr>
       </w:pPr>
+      <w:proofErr w:type="spellStart"/>
       <w:r>
         <w:rPr>
           <w:rFonts w:ascii="Consolas" w:hAnsi="Consolas" w:cstheme="minorHAnsi"/>
@@ -1836,6 +1890,7 @@
         </w:rPr>
         <w:t>mhealth</w:t>
       </w:r>
+      <w:proofErr w:type="spellEnd"/>
     </w:p>
     <w:p>
       <w:pPr>
@@ -1978,6 +2033,105 @@
         <w:pStyle w:val="QuickA"/>
         <w:numPr>
           <w:ilvl w:val="0"/>
+          <w:numId w:val="0"/>
+        </w:numPr>
+        <w:spacing w:after="100"/>
+        <w:ind w:left="720"/>
+        <w:rPr>
+          <w:rFonts w:asciiTheme="minorHAnsi" w:hAnsiTheme="minorHAnsi" w:cstheme="minorHAnsi"/>
+          <w:sz w:val="22"/>
+          <w:szCs w:val="18"/>
+        </w:rPr>
+      </w:pPr>
+      <w:r>
+        <w:rPr>
+          <w:rFonts w:asciiTheme="minorHAnsi" w:hAnsiTheme="minorHAnsi" w:cstheme="minorHAnsi"/>
+          <w:sz w:val="22"/>
+          <w:szCs w:val="18"/>
+        </w:rPr>
+        <w:t>Centering age and education for better interpretability of coefficient estimates. Especially important to center age, since a 0 value for age wouldn’t make sense, and the minimum age to vote is 18.</w:t>
+      </w:r>
+      <w:r>
+        <w:rPr>
+          <w:rFonts w:asciiTheme="minorHAnsi" w:hAnsiTheme="minorHAnsi" w:cstheme="minorHAnsi"/>
+          <w:sz w:val="22"/>
+          <w:szCs w:val="18"/>
+        </w:rPr>
+        <w:t xml:space="preserve"> Everyone has likely gotten some years of education.</w:t>
+      </w:r>
+    </w:p>
+    <w:p>
+      <w:pPr>
+        <w:pStyle w:val="QuickA"/>
+        <w:numPr>
+          <w:ilvl w:val="0"/>
+          <w:numId w:val="0"/>
+        </w:numPr>
+        <w:spacing w:after="100"/>
+        <w:ind w:left="720"/>
+        <w:jc w:val="center"/>
+        <w:rPr>
+          <w:rFonts w:asciiTheme="minorHAnsi" w:hAnsiTheme="minorHAnsi" w:cstheme="minorHAnsi"/>
+          <w:sz w:val="22"/>
+          <w:szCs w:val="18"/>
+        </w:rPr>
+      </w:pPr>
+      <w:r>
+        <w:rPr>
+          <w:rFonts w:asciiTheme="minorHAnsi" w:hAnsiTheme="minorHAnsi" w:cstheme="minorHAnsi"/>
+          <w:noProof/>
+          <w:snapToGrid/>
+          <w:sz w:val="22"/>
+          <w:szCs w:val="18"/>
+        </w:rPr>
+        <w:drawing>
+          <wp:inline distT="0" distB="0" distL="0" distR="0" wp14:anchorId="7576FDE2" wp14:editId="425F2762">
+            <wp:extent cx="5207000" cy="581039"/>
+            <wp:effectExtent l="0" t="0" r="0" b="3175"/>
+            <wp:docPr id="326661414" name="Picture 1"/>
+            <wp:cNvGraphicFramePr>
+              <a:graphicFrameLocks xmlns:a="http://schemas.openxmlformats.org/drawingml/2006/main" noChangeAspect="1"/>
+            </wp:cNvGraphicFramePr>
+            <a:graphic xmlns:a="http://schemas.openxmlformats.org/drawingml/2006/main">
+              <a:graphicData uri="http://schemas.openxmlformats.org/drawingml/2006/picture">
+                <pic:pic xmlns:pic="http://schemas.openxmlformats.org/drawingml/2006/picture">
+                  <pic:nvPicPr>
+                    <pic:cNvPr id="326661414" name="Picture 326661414"/>
+                    <pic:cNvPicPr/>
+                  </pic:nvPicPr>
+                  <pic:blipFill>
+                    <a:blip r:embed="rId8">
+                      <a:extLst>
+                        <a:ext uri="{28A0092B-C50C-407E-A947-70E740481C1C}">
+                          <a14:useLocalDpi xmlns:a14="http://schemas.microsoft.com/office/drawing/2010/main" val="0"/>
+                        </a:ext>
+                      </a:extLst>
+                    </a:blip>
+                    <a:stretch>
+                      <a:fillRect/>
+                    </a:stretch>
+                  </pic:blipFill>
+                  <pic:spPr>
+                    <a:xfrm>
+                      <a:off x="0" y="0"/>
+                      <a:ext cx="5290344" cy="590339"/>
+                    </a:xfrm>
+                    <a:prstGeom prst="rect">
+                      <a:avLst/>
+                    </a:prstGeom>
+                  </pic:spPr>
+                </pic:pic>
+              </a:graphicData>
+            </a:graphic>
+          </wp:inline>
+        </w:drawing>
+      </w:r>
+    </w:p>
+    <w:p>
+      <w:pPr>
+        <w:pStyle w:val="QuickA"/>
+        <w:numPr>
+          <w:ilvl w:val="0"/>
           <w:numId w:val="20"/>
         </w:numPr>
         <w:spacing w:after="100"/>
@@ -1993,6 +2147,7 @@
           <w:sz w:val="22"/>
           <w:szCs w:val="18"/>
         </w:rPr>
+        <w:lastRenderedPageBreak/>
         <w:t>Examine the form of the relationship between mental health on voting.</w:t>
       </w:r>
     </w:p>
@@ -2023,23 +2178,284 @@
       <w:pPr>
         <w:pStyle w:val="QuickA"/>
         <w:numPr>
-          <w:ilvl w:val="1"/>
-          <w:numId w:val="20"/>
+          <w:ilvl w:val="0"/>
+          <w:numId w:val="0"/>
         </w:numPr>
         <w:spacing w:after="100"/>
-        <w:rPr>
-          <w:rFonts w:asciiTheme="minorHAnsi" w:hAnsiTheme="minorHAnsi" w:cstheme="minorHAnsi"/>
-          <w:sz w:val="22"/>
-          <w:szCs w:val="18"/>
-        </w:rPr>
-      </w:pPr>
-      <w:r>
-        <w:rPr>
-          <w:rFonts w:asciiTheme="minorHAnsi" w:hAnsiTheme="minorHAnsi" w:cstheme="minorHAnsi"/>
-          <w:sz w:val="22"/>
-          <w:szCs w:val="18"/>
-        </w:rPr>
-        <w:t>Use the LOESS method to assess the linearity of mental health and voting. Provide a graph showing the relationship between mental health and the logit of the outcome, based on the LOESS smoother.</w:t>
+        <w:ind w:left="1440"/>
+        <w:rPr>
+          <w:rFonts w:asciiTheme="minorHAnsi" w:hAnsiTheme="minorHAnsi" w:cstheme="minorHAnsi"/>
+          <w:sz w:val="22"/>
+          <w:szCs w:val="18"/>
+        </w:rPr>
+      </w:pPr>
+      <w:r>
+        <w:rPr>
+          <w:rFonts w:asciiTheme="minorHAnsi" w:hAnsiTheme="minorHAnsi" w:cstheme="minorHAnsi"/>
+          <w:sz w:val="22"/>
+          <w:szCs w:val="18"/>
+        </w:rPr>
+        <w:drawing>
+          <wp:inline distT="0" distB="0" distL="0" distR="0" wp14:anchorId="19D1F881" wp14:editId="5CDA660D">
+            <wp:extent cx="4300396" cy="2206151"/>
+            <wp:effectExtent l="0" t="0" r="5080" b="3810"/>
+            <wp:docPr id="1462570827" name="Picture 1" descr="A graph with black dots&#10;&#10;Description automatically generated"/>
+            <wp:cNvGraphicFramePr>
+              <a:graphicFrameLocks xmlns:a="http://schemas.openxmlformats.org/drawingml/2006/main" noChangeAspect="1"/>
+            </wp:cNvGraphicFramePr>
+            <a:graphic xmlns:a="http://schemas.openxmlformats.org/drawingml/2006/main">
+              <a:graphicData uri="http://schemas.openxmlformats.org/drawingml/2006/picture">
+                <pic:pic xmlns:pic="http://schemas.openxmlformats.org/drawingml/2006/picture">
+                  <pic:nvPicPr>
+                    <pic:cNvPr id="1462570827" name="Picture 1" descr="A graph with black dots&#10;&#10;Description automatically generated"/>
+                    <pic:cNvPicPr/>
+                  </pic:nvPicPr>
+                  <pic:blipFill>
+                    <a:blip r:embed="rId9"/>
+                    <a:stretch>
+                      <a:fillRect/>
+                    </a:stretch>
+                  </pic:blipFill>
+                  <pic:spPr>
+                    <a:xfrm>
+                      <a:off x="0" y="0"/>
+                      <a:ext cx="4318875" cy="2215631"/>
+                    </a:xfrm>
+                    <a:prstGeom prst="rect">
+                      <a:avLst/>
+                    </a:prstGeom>
+                  </pic:spPr>
+                </pic:pic>
+              </a:graphicData>
+            </a:graphic>
+          </wp:inline>
+        </w:drawing>
+      </w:r>
+    </w:p>
+    <w:p>
+      <w:pPr>
+        <w:pStyle w:val="QuickA"/>
+        <w:numPr>
+          <w:ilvl w:val="0"/>
+          <w:numId w:val="0"/>
+        </w:numPr>
+        <w:spacing w:after="100"/>
+        <w:ind w:left="1440"/>
+        <w:rPr>
+          <w:rFonts w:asciiTheme="minorHAnsi" w:hAnsiTheme="minorHAnsi" w:cstheme="minorHAnsi"/>
+          <w:sz w:val="22"/>
+          <w:szCs w:val="18"/>
+        </w:rPr>
+      </w:pPr>
+      <w:r>
+        <w:rPr>
+          <w:rFonts w:asciiTheme="minorHAnsi" w:hAnsiTheme="minorHAnsi" w:cstheme="minorHAnsi"/>
+          <w:sz w:val="22"/>
+          <w:szCs w:val="18"/>
+        </w:rPr>
+        <w:drawing>
+          <wp:inline distT="0" distB="0" distL="0" distR="0" wp14:anchorId="7F6E6E05" wp14:editId="0669D2A5">
+            <wp:extent cx="4296050" cy="2116667"/>
+            <wp:effectExtent l="0" t="0" r="0" b="4445"/>
+            <wp:docPr id="544389919" name="Picture 1" descr="A graph with a red line and black lines&#10;&#10;Description automatically generated"/>
+            <wp:cNvGraphicFramePr>
+              <a:graphicFrameLocks xmlns:a="http://schemas.openxmlformats.org/drawingml/2006/main" noChangeAspect="1"/>
+            </wp:cNvGraphicFramePr>
+            <a:graphic xmlns:a="http://schemas.openxmlformats.org/drawingml/2006/main">
+              <a:graphicData uri="http://schemas.openxmlformats.org/drawingml/2006/picture">
+                <pic:pic xmlns:pic="http://schemas.openxmlformats.org/drawingml/2006/picture">
+                  <pic:nvPicPr>
+                    <pic:cNvPr id="544389919" name="Picture 1" descr="A graph with a red line and black lines&#10;&#10;Description automatically generated"/>
+                    <pic:cNvPicPr/>
+                  </pic:nvPicPr>
+                  <pic:blipFill>
+                    <a:blip r:embed="rId10"/>
+                    <a:stretch>
+                      <a:fillRect/>
+                    </a:stretch>
+                  </pic:blipFill>
+                  <pic:spPr>
+                    <a:xfrm>
+                      <a:off x="0" y="0"/>
+                      <a:ext cx="4303094" cy="2120137"/>
+                    </a:xfrm>
+                    <a:prstGeom prst="rect">
+                      <a:avLst/>
+                    </a:prstGeom>
+                  </pic:spPr>
+                </pic:pic>
+              </a:graphicData>
+            </a:graphic>
+          </wp:inline>
+        </w:drawing>
+      </w:r>
+    </w:p>
+    <w:p>
+      <w:pPr>
+        <w:pStyle w:val="QuickA"/>
+        <w:numPr>
+          <w:ilvl w:val="0"/>
+          <w:numId w:val="0"/>
+        </w:numPr>
+        <w:spacing w:after="100"/>
+        <w:ind w:left="1440"/>
+        <w:rPr>
+          <w:rFonts w:asciiTheme="minorHAnsi" w:hAnsiTheme="minorHAnsi" w:cstheme="minorHAnsi"/>
+          <w:sz w:val="22"/>
+          <w:szCs w:val="18"/>
+        </w:rPr>
+      </w:pPr>
+      <w:r>
+        <w:rPr>
+          <w:rFonts w:asciiTheme="minorHAnsi" w:hAnsiTheme="minorHAnsi" w:cstheme="minorHAnsi"/>
+          <w:noProof/>
+          <w:snapToGrid/>
+          <w:sz w:val="22"/>
+          <w:szCs w:val="18"/>
+        </w:rPr>
+        <w:drawing>
+          <wp:inline distT="0" distB="0" distL="0" distR="0" wp14:anchorId="39585DB0" wp14:editId="67CFDF1F">
+            <wp:extent cx="4390931" cy="1555917"/>
+            <wp:effectExtent l="0" t="0" r="3810" b="0"/>
+            <wp:docPr id="690020023" name="Picture 2" descr="A screenshot of a computer&#10;&#10;Description automatically generated"/>
+            <wp:cNvGraphicFramePr>
+              <a:graphicFrameLocks xmlns:a="http://schemas.openxmlformats.org/drawingml/2006/main" noChangeAspect="1"/>
+            </wp:cNvGraphicFramePr>
+            <a:graphic xmlns:a="http://schemas.openxmlformats.org/drawingml/2006/main">
+              <a:graphicData uri="http://schemas.openxmlformats.org/drawingml/2006/picture">
+                <pic:pic xmlns:pic="http://schemas.openxmlformats.org/drawingml/2006/picture">
+                  <pic:nvPicPr>
+                    <pic:cNvPr id="690020023" name="Picture 2" descr="A screenshot of a computer&#10;&#10;Description automatically generated"/>
+                    <pic:cNvPicPr/>
+                  </pic:nvPicPr>
+                  <pic:blipFill>
+                    <a:blip r:embed="rId11">
+                      <a:extLst>
+                        <a:ext uri="{28A0092B-C50C-407E-A947-70E740481C1C}">
+                          <a14:useLocalDpi xmlns:a14="http://schemas.microsoft.com/office/drawing/2010/main" val="0"/>
+                        </a:ext>
+                      </a:extLst>
+                    </a:blip>
+                    <a:stretch>
+                      <a:fillRect/>
+                    </a:stretch>
+                  </pic:blipFill>
+                  <pic:spPr>
+                    <a:xfrm>
+                      <a:off x="0" y="0"/>
+                      <a:ext cx="4431952" cy="1570453"/>
+                    </a:xfrm>
+                    <a:prstGeom prst="rect">
+                      <a:avLst/>
+                    </a:prstGeom>
+                  </pic:spPr>
+                </pic:pic>
+              </a:graphicData>
+            </a:graphic>
+          </wp:inline>
+        </w:drawing>
+      </w:r>
+    </w:p>
+    <w:p>
+      <w:pPr>
+        <w:pStyle w:val="QuickA"/>
+        <w:numPr>
+          <w:ilvl w:val="0"/>
+          <w:numId w:val="0"/>
+        </w:numPr>
+        <w:spacing w:after="100"/>
+        <w:ind w:left="1440"/>
+        <w:rPr>
+          <w:rFonts w:asciiTheme="minorHAnsi" w:hAnsiTheme="minorHAnsi" w:cstheme="minorHAnsi"/>
+          <w:sz w:val="22"/>
+          <w:szCs w:val="18"/>
+        </w:rPr>
+      </w:pPr>
+      <w:r>
+        <w:rPr>
+          <w:rFonts w:asciiTheme="minorHAnsi" w:hAnsiTheme="minorHAnsi" w:cstheme="minorHAnsi"/>
+          <w:sz w:val="22"/>
+          <w:szCs w:val="18"/>
+        </w:rPr>
+        <w:t xml:space="preserve">Compared to the linear model, the dummy variable encoding of </w:t>
+      </w:r>
+      <w:proofErr w:type="spellStart"/>
+      <w:r>
+        <w:rPr>
+          <w:rFonts w:asciiTheme="minorHAnsi" w:hAnsiTheme="minorHAnsi" w:cstheme="minorHAnsi"/>
+          <w:sz w:val="22"/>
+          <w:szCs w:val="18"/>
+        </w:rPr>
+        <w:t>mhealth</w:t>
+      </w:r>
+      <w:proofErr w:type="spellEnd"/>
+      <w:r>
+        <w:rPr>
+          <w:rFonts w:asciiTheme="minorHAnsi" w:hAnsiTheme="minorHAnsi" w:cstheme="minorHAnsi"/>
+          <w:sz w:val="22"/>
+          <w:szCs w:val="18"/>
+        </w:rPr>
+        <w:t xml:space="preserve"> does not improve model fit (</w:t>
+      </w:r>
+      <m:oMath>
+        <m:sSubSup>
+          <m:sSubSupPr>
+            <m:ctrlPr>
+              <w:rPr>
+                <w:rFonts w:ascii="Cambria Math" w:hAnsi="Cambria Math" w:cstheme="minorHAnsi"/>
+                <w:i/>
+                <w:sz w:val="22"/>
+                <w:szCs w:val="18"/>
+              </w:rPr>
+            </m:ctrlPr>
+          </m:sSubSupPr>
+          <m:e>
+            <m:r>
+              <w:rPr>
+                <w:rFonts w:ascii="Cambria Math" w:hAnsi="Cambria Math" w:cstheme="minorHAnsi"/>
+                <w:sz w:val="22"/>
+                <w:szCs w:val="18"/>
+              </w:rPr>
+              <m:t>χ</m:t>
+            </m:r>
+          </m:e>
+          <m:sub>
+            <m:r>
+              <w:rPr>
+                <w:rFonts w:ascii="Cambria Math" w:hAnsi="Cambria Math" w:cstheme="minorHAnsi"/>
+                <w:sz w:val="22"/>
+                <w:szCs w:val="18"/>
+              </w:rPr>
+              <m:t>8</m:t>
+            </m:r>
+          </m:sub>
+          <m:sup>
+            <m:r>
+              <w:rPr>
+                <w:rFonts w:ascii="Cambria Math" w:hAnsi="Cambria Math" w:cstheme="minorHAnsi"/>
+                <w:sz w:val="22"/>
+                <w:szCs w:val="18"/>
+              </w:rPr>
+              <m:t>2</m:t>
+            </m:r>
+          </m:sup>
+        </m:sSubSup>
+        <m:r>
+          <w:rPr>
+            <w:rFonts w:ascii="Cambria Math" w:hAnsi="Cambria Math" w:cstheme="minorHAnsi"/>
+            <w:sz w:val="22"/>
+            <w:szCs w:val="18"/>
+          </w:rPr>
+          <m:t>=14.106,</m:t>
+        </m:r>
+      </m:oMath>
+      <w:r>
+        <w:rPr>
+          <w:rFonts w:asciiTheme="minorHAnsi" w:hAnsiTheme="minorHAnsi" w:cstheme="minorHAnsi"/>
+          <w:sz w:val="22"/>
+          <w:szCs w:val="18"/>
+        </w:rPr>
+        <w:t xml:space="preserve"> p=0.08)</w:t>
       </w:r>
     </w:p>
     <w:p>
@@ -2062,8 +2478,455 @@
           <w:sz w:val="22"/>
           <w:szCs w:val="18"/>
         </w:rPr>
+        <w:t>Use the LOESS method to assess the linearity of mental health and voting. Provide a graph showing the relationship between mental health and the logit of the outcome, based on the LOESS smoother.</w:t>
+      </w:r>
+    </w:p>
+    <w:p>
+      <w:pPr>
+        <w:pStyle w:val="QuickA"/>
+        <w:numPr>
+          <w:ilvl w:val="0"/>
+          <w:numId w:val="0"/>
+        </w:numPr>
+        <w:spacing w:after="100"/>
+        <w:ind w:left="1440"/>
+        <w:rPr>
+          <w:rFonts w:asciiTheme="minorHAnsi" w:hAnsiTheme="minorHAnsi" w:cstheme="minorHAnsi"/>
+          <w:sz w:val="22"/>
+          <w:szCs w:val="18"/>
+        </w:rPr>
+      </w:pPr>
+      <w:r>
+        <w:rPr>
+          <w:rFonts w:asciiTheme="minorHAnsi" w:hAnsiTheme="minorHAnsi" w:cstheme="minorHAnsi"/>
+          <w:sz w:val="22"/>
+          <w:szCs w:val="18"/>
+        </w:rPr>
         <w:lastRenderedPageBreak/>
+        <w:drawing>
+          <wp:inline distT="0" distB="0" distL="0" distR="0" wp14:anchorId="43809DF7" wp14:editId="3838E928">
+            <wp:extent cx="3416300" cy="1752600"/>
+            <wp:effectExtent l="0" t="0" r="0" b="0"/>
+            <wp:docPr id="635195344" name="Picture 1" descr="A graph with a line and a line&#10;&#10;Description automatically generated"/>
+            <wp:cNvGraphicFramePr>
+              <a:graphicFrameLocks xmlns:a="http://schemas.openxmlformats.org/drawingml/2006/main" noChangeAspect="1"/>
+            </wp:cNvGraphicFramePr>
+            <a:graphic xmlns:a="http://schemas.openxmlformats.org/drawingml/2006/main">
+              <a:graphicData uri="http://schemas.openxmlformats.org/drawingml/2006/picture">
+                <pic:pic xmlns:pic="http://schemas.openxmlformats.org/drawingml/2006/picture">
+                  <pic:nvPicPr>
+                    <pic:cNvPr id="635195344" name="Picture 1" descr="A graph with a line and a line&#10;&#10;Description automatically generated"/>
+                    <pic:cNvPicPr/>
+                  </pic:nvPicPr>
+                  <pic:blipFill>
+                    <a:blip r:embed="rId12"/>
+                    <a:stretch>
+                      <a:fillRect/>
+                    </a:stretch>
+                  </pic:blipFill>
+                  <pic:spPr>
+                    <a:xfrm>
+                      <a:off x="0" y="0"/>
+                      <a:ext cx="3416300" cy="1752600"/>
+                    </a:xfrm>
+                    <a:prstGeom prst="rect">
+                      <a:avLst/>
+                    </a:prstGeom>
+                  </pic:spPr>
+                </pic:pic>
+              </a:graphicData>
+            </a:graphic>
+          </wp:inline>
+        </w:drawing>
+      </w:r>
+    </w:p>
+    <w:p>
+      <w:pPr>
+        <w:pStyle w:val="QuickA"/>
+        <w:numPr>
+          <w:ilvl w:val="0"/>
+          <w:numId w:val="0"/>
+        </w:numPr>
+        <w:spacing w:after="100"/>
+        <w:ind w:left="1440"/>
+        <w:rPr>
+          <w:rFonts w:asciiTheme="minorHAnsi" w:hAnsiTheme="minorHAnsi" w:cstheme="minorHAnsi"/>
+          <w:sz w:val="22"/>
+          <w:szCs w:val="18"/>
+        </w:rPr>
+      </w:pPr>
+      <w:r>
+        <w:rPr>
+          <w:rFonts w:asciiTheme="minorHAnsi" w:hAnsiTheme="minorHAnsi" w:cstheme="minorHAnsi"/>
+          <w:sz w:val="22"/>
+          <w:szCs w:val="18"/>
+        </w:rPr>
+        <w:t>The relationship between mental health and the logit of voting does appear to be linear.</w:t>
+      </w:r>
+    </w:p>
+    <w:p>
+      <w:pPr>
+        <w:pStyle w:val="QuickA"/>
+        <w:numPr>
+          <w:ilvl w:val="1"/>
+          <w:numId w:val="20"/>
+        </w:numPr>
+        <w:spacing w:after="100"/>
+        <w:rPr>
+          <w:rFonts w:asciiTheme="minorHAnsi" w:hAnsiTheme="minorHAnsi" w:cstheme="minorHAnsi"/>
+          <w:sz w:val="22"/>
+          <w:szCs w:val="18"/>
+        </w:rPr>
+      </w:pPr>
+      <w:r>
+        <w:rPr>
+          <w:rFonts w:asciiTheme="minorHAnsi" w:hAnsiTheme="minorHAnsi" w:cstheme="minorHAnsi"/>
+          <w:sz w:val="22"/>
+          <w:szCs w:val="18"/>
+        </w:rPr>
         <w:t>Use the FP method to assess the linearity of mental health and voting.</w:t>
+      </w:r>
+    </w:p>
+    <w:p>
+      <w:pPr>
+        <w:pStyle w:val="QuickA"/>
+        <w:numPr>
+          <w:ilvl w:val="0"/>
+          <w:numId w:val="0"/>
+        </w:numPr>
+        <w:spacing w:after="100"/>
+        <w:ind w:left="1440"/>
+        <w:rPr>
+          <w:rFonts w:asciiTheme="minorHAnsi" w:hAnsiTheme="minorHAnsi" w:cstheme="minorHAnsi"/>
+          <w:sz w:val="22"/>
+          <w:szCs w:val="18"/>
+        </w:rPr>
+      </w:pPr>
+      <w:r>
+        <w:rPr>
+          <w:rFonts w:asciiTheme="minorHAnsi" w:hAnsiTheme="minorHAnsi" w:cstheme="minorHAnsi"/>
+          <w:noProof/>
+          <w:snapToGrid/>
+          <w:sz w:val="22"/>
+          <w:szCs w:val="18"/>
+        </w:rPr>
+        <w:drawing>
+          <wp:inline distT="0" distB="0" distL="0" distR="0" wp14:anchorId="09E1F0E4" wp14:editId="652481D7">
+            <wp:extent cx="4297001" cy="3813274"/>
+            <wp:effectExtent l="0" t="0" r="0" b="0"/>
+            <wp:docPr id="2118178458" name="Picture 3"/>
+            <wp:cNvGraphicFramePr>
+              <a:graphicFrameLocks xmlns:a="http://schemas.openxmlformats.org/drawingml/2006/main" noChangeAspect="1"/>
+            </wp:cNvGraphicFramePr>
+            <a:graphic xmlns:a="http://schemas.openxmlformats.org/drawingml/2006/main">
+              <a:graphicData uri="http://schemas.openxmlformats.org/drawingml/2006/picture">
+                <pic:pic xmlns:pic="http://schemas.openxmlformats.org/drawingml/2006/picture">
+                  <pic:nvPicPr>
+                    <pic:cNvPr id="2118178458" name="Picture 2118178458"/>
+                    <pic:cNvPicPr/>
+                  </pic:nvPicPr>
+                  <pic:blipFill>
+                    <a:blip r:embed="rId13" cstate="print">
+                      <a:extLst>
+                        <a:ext uri="{28A0092B-C50C-407E-A947-70E740481C1C}">
+                          <a14:useLocalDpi xmlns:a14="http://schemas.microsoft.com/office/drawing/2010/main" val="0"/>
+                        </a:ext>
+                      </a:extLst>
+                    </a:blip>
+                    <a:stretch>
+                      <a:fillRect/>
+                    </a:stretch>
+                  </pic:blipFill>
+                  <pic:spPr>
+                    <a:xfrm>
+                      <a:off x="0" y="0"/>
+                      <a:ext cx="4314437" cy="3828748"/>
+                    </a:xfrm>
+                    <a:prstGeom prst="rect">
+                      <a:avLst/>
+                    </a:prstGeom>
+                  </pic:spPr>
+                </pic:pic>
+              </a:graphicData>
+            </a:graphic>
+          </wp:inline>
+        </w:drawing>
+      </w:r>
+    </w:p>
+    <w:p>
+      <w:pPr>
+        <w:pStyle w:val="QuickA"/>
+        <w:numPr>
+          <w:ilvl w:val="0"/>
+          <w:numId w:val="0"/>
+        </w:numPr>
+        <w:spacing w:after="100"/>
+        <w:ind w:left="1440"/>
+        <w:rPr>
+          <w:rFonts w:asciiTheme="minorHAnsi" w:hAnsiTheme="minorHAnsi" w:cstheme="minorHAnsi"/>
+          <w:sz w:val="22"/>
+          <w:szCs w:val="18"/>
+        </w:rPr>
+      </w:pPr>
+      <w:r>
+        <w:rPr>
+          <w:rFonts w:asciiTheme="minorHAnsi" w:hAnsiTheme="minorHAnsi" w:cstheme="minorHAnsi"/>
+          <w:noProof/>
+          <w:snapToGrid/>
+          <w:sz w:val="22"/>
+          <w:szCs w:val="18"/>
+        </w:rPr>
+        <w:drawing>
+          <wp:inline distT="0" distB="0" distL="0" distR="0" wp14:anchorId="4465D752" wp14:editId="4E16560F">
+            <wp:extent cx="3657600" cy="440980"/>
+            <wp:effectExtent l="0" t="0" r="0" b="3810"/>
+            <wp:docPr id="238754148" name="Picture 4" descr="A number on a black background&#10;&#10;Description automatically generated"/>
+            <wp:cNvGraphicFramePr>
+              <a:graphicFrameLocks xmlns:a="http://schemas.openxmlformats.org/drawingml/2006/main" noChangeAspect="1"/>
+            </wp:cNvGraphicFramePr>
+            <a:graphic xmlns:a="http://schemas.openxmlformats.org/drawingml/2006/main">
+              <a:graphicData uri="http://schemas.openxmlformats.org/drawingml/2006/picture">
+                <pic:pic xmlns:pic="http://schemas.openxmlformats.org/drawingml/2006/picture">
+                  <pic:nvPicPr>
+                    <pic:cNvPr id="238754148" name="Picture 4" descr="A number on a black background&#10;&#10;Description automatically generated"/>
+                    <pic:cNvPicPr/>
+                  </pic:nvPicPr>
+                  <pic:blipFill rotWithShape="1">
+                    <a:blip r:embed="rId14">
+                      <a:extLst>
+                        <a:ext uri="{28A0092B-C50C-407E-A947-70E740481C1C}">
+                          <a14:useLocalDpi xmlns:a14="http://schemas.microsoft.com/office/drawing/2010/main" val="0"/>
+                        </a:ext>
+                      </a:extLst>
+                    </a:blip>
+                    <a:srcRect t="10967"/>
+                    <a:stretch/>
+                  </pic:blipFill>
+                  <pic:spPr bwMode="auto">
+                    <a:xfrm>
+                      <a:off x="0" y="0"/>
+                      <a:ext cx="3657600" cy="440980"/>
+                    </a:xfrm>
+                    <a:prstGeom prst="rect">
+                      <a:avLst/>
+                    </a:prstGeom>
+                    <a:ln>
+                      <a:noFill/>
+                    </a:ln>
+                    <a:extLst>
+                      <a:ext uri="{53640926-AAD7-44D8-BBD7-CCE9431645EC}">
+                        <a14:shadowObscured xmlns:a14="http://schemas.microsoft.com/office/drawing/2010/main"/>
+                      </a:ext>
+                    </a:extLst>
+                  </pic:spPr>
+                </pic:pic>
+              </a:graphicData>
+            </a:graphic>
+          </wp:inline>
+        </w:drawing>
+      </w:r>
+    </w:p>
+    <w:p>
+      <w:pPr>
+        <w:pStyle w:val="QuickA"/>
+        <w:numPr>
+          <w:ilvl w:val="0"/>
+          <w:numId w:val="0"/>
+        </w:numPr>
+        <w:spacing w:after="100"/>
+        <w:ind w:left="1440"/>
+        <w:rPr>
+          <w:rFonts w:asciiTheme="minorHAnsi" w:hAnsiTheme="minorHAnsi" w:cstheme="minorHAnsi"/>
+          <w:sz w:val="22"/>
+          <w:szCs w:val="18"/>
+        </w:rPr>
+      </w:pPr>
+      <w:r>
+        <w:rPr>
+          <w:rFonts w:asciiTheme="minorHAnsi" w:hAnsiTheme="minorHAnsi" w:cstheme="minorHAnsi"/>
+          <w:sz w:val="22"/>
+          <w:szCs w:val="18"/>
+        </w:rPr>
+        <w:t>The fractional polynomials approach suggests th</w:t>
+      </w:r>
+      <w:r>
+        <w:rPr>
+          <w:rFonts w:asciiTheme="minorHAnsi" w:hAnsiTheme="minorHAnsi" w:cstheme="minorHAnsi"/>
+          <w:sz w:val="22"/>
+          <w:szCs w:val="18"/>
+        </w:rPr>
+        <w:t xml:space="preserve">at a polynomial </w:t>
+      </w:r>
+      <w:r>
+        <w:rPr>
+          <w:rFonts w:asciiTheme="minorHAnsi" w:hAnsiTheme="minorHAnsi" w:cstheme="minorHAnsi"/>
+          <w:sz w:val="22"/>
+          <w:szCs w:val="18"/>
+        </w:rPr>
+        <w:t>term</w:t>
+      </w:r>
+      <w:r>
+        <w:rPr>
+          <w:rFonts w:asciiTheme="minorHAnsi" w:hAnsiTheme="minorHAnsi" w:cstheme="minorHAnsi"/>
+          <w:sz w:val="22"/>
+          <w:szCs w:val="18"/>
+        </w:rPr>
+        <w:t xml:space="preserve"> </w:t>
+      </w:r>
+      <w:r>
+        <w:rPr>
+          <w:rFonts w:asciiTheme="minorHAnsi" w:hAnsiTheme="minorHAnsi" w:cstheme="minorHAnsi"/>
+          <w:sz w:val="22"/>
+          <w:szCs w:val="18"/>
+        </w:rPr>
+        <w:t>of</w:t>
+      </w:r>
+      <w:r>
+        <w:rPr>
+          <w:rFonts w:asciiTheme="minorHAnsi" w:hAnsiTheme="minorHAnsi" w:cstheme="minorHAnsi"/>
+          <w:sz w:val="22"/>
+          <w:szCs w:val="18"/>
+        </w:rPr>
+        <w:t xml:space="preserve"> </w:t>
+      </w:r>
+      <m:oMath>
+        <m:sSup>
+          <m:sSupPr>
+            <m:ctrlPr>
+              <w:rPr>
+                <w:rFonts w:ascii="Cambria Math" w:hAnsi="Cambria Math" w:cstheme="minorHAnsi"/>
+                <w:i/>
+                <w:sz w:val="22"/>
+                <w:szCs w:val="18"/>
+              </w:rPr>
+            </m:ctrlPr>
+          </m:sSupPr>
+          <m:e>
+            <m:r>
+              <w:rPr>
+                <w:rFonts w:ascii="Cambria Math" w:hAnsi="Cambria Math" w:cstheme="minorHAnsi"/>
+                <w:sz w:val="22"/>
+                <w:szCs w:val="18"/>
+              </w:rPr>
+              <m:t>x</m:t>
+            </m:r>
+          </m:e>
+          <m:sup>
+            <m:r>
+              <w:rPr>
+                <w:rFonts w:ascii="Cambria Math" w:hAnsi="Cambria Math" w:cstheme="minorHAnsi"/>
+                <w:sz w:val="22"/>
+                <w:szCs w:val="18"/>
+              </w:rPr>
+              <m:t>3</m:t>
+            </m:r>
+          </m:sup>
+        </m:sSup>
+        <m:r>
+          <w:rPr>
+            <w:rFonts w:ascii="Cambria Math" w:hAnsi="Cambria Math" w:cstheme="minorHAnsi"/>
+            <w:sz w:val="22"/>
+            <w:szCs w:val="18"/>
+          </w:rPr>
+          <m:t>+</m:t>
+        </m:r>
+        <m:sSup>
+          <m:sSupPr>
+            <m:ctrlPr>
+              <w:rPr>
+                <w:rFonts w:ascii="Cambria Math" w:hAnsi="Cambria Math" w:cstheme="minorHAnsi"/>
+                <w:i/>
+                <w:sz w:val="22"/>
+                <w:szCs w:val="18"/>
+              </w:rPr>
+            </m:ctrlPr>
+          </m:sSupPr>
+          <m:e>
+            <m:r>
+              <w:rPr>
+                <w:rFonts w:ascii="Cambria Math" w:hAnsi="Cambria Math" w:cstheme="minorHAnsi"/>
+                <w:sz w:val="22"/>
+                <w:szCs w:val="18"/>
+              </w:rPr>
+              <m:t>x</m:t>
+            </m:r>
+          </m:e>
+          <m:sup>
+            <m:r>
+              <w:rPr>
+                <w:rFonts w:ascii="Cambria Math" w:hAnsi="Cambria Math" w:cstheme="minorHAnsi"/>
+                <w:sz w:val="22"/>
+                <w:szCs w:val="18"/>
+              </w:rPr>
+              <m:t>3</m:t>
+            </m:r>
+          </m:sup>
+        </m:sSup>
+        <m:func>
+          <m:funcPr>
+            <m:ctrlPr>
+              <w:rPr>
+                <w:rFonts w:ascii="Cambria Math" w:hAnsi="Cambria Math" w:cstheme="minorHAnsi"/>
+                <w:i/>
+                <w:sz w:val="22"/>
+                <w:szCs w:val="18"/>
+              </w:rPr>
+            </m:ctrlPr>
+          </m:funcPr>
+          <m:fName>
+            <m:r>
+              <m:rPr>
+                <m:sty m:val="p"/>
+              </m:rPr>
+              <w:rPr>
+                <w:rFonts w:ascii="Cambria Math" w:hAnsi="Cambria Math" w:cstheme="minorHAnsi"/>
+                <w:sz w:val="22"/>
+                <w:szCs w:val="18"/>
+              </w:rPr>
+              <m:t>ln</m:t>
+            </m:r>
+          </m:fName>
+          <m:e>
+            <m:d>
+              <m:dPr>
+                <m:ctrlPr>
+                  <w:rPr>
+                    <w:rFonts w:ascii="Cambria Math" w:hAnsi="Cambria Math" w:cstheme="minorHAnsi"/>
+                    <w:i/>
+                    <w:sz w:val="22"/>
+                    <w:szCs w:val="18"/>
+                  </w:rPr>
+                </m:ctrlPr>
+              </m:dPr>
+              <m:e>
+                <m:r>
+                  <w:rPr>
+                    <w:rFonts w:ascii="Cambria Math" w:hAnsi="Cambria Math" w:cstheme="minorHAnsi"/>
+                    <w:sz w:val="22"/>
+                    <w:szCs w:val="18"/>
+                  </w:rPr>
+                  <m:t>x</m:t>
+                </m:r>
+              </m:e>
+            </m:d>
+          </m:e>
+        </m:func>
+      </m:oMath>
+      <w:r>
+        <w:rPr>
+          <w:rFonts w:asciiTheme="minorHAnsi" w:hAnsiTheme="minorHAnsi" w:cstheme="minorHAnsi"/>
+          <w:sz w:val="22"/>
+          <w:szCs w:val="18"/>
+        </w:rPr>
+        <w:t xml:space="preserve"> offers the best fit</w:t>
+      </w:r>
+      <w:r>
+        <w:rPr>
+          <w:rFonts w:asciiTheme="minorHAnsi" w:hAnsiTheme="minorHAnsi" w:cstheme="minorHAnsi"/>
+          <w:sz w:val="22"/>
+          <w:szCs w:val="18"/>
+        </w:rPr>
+        <w:t xml:space="preserve"> for mental health score and voting.</w:t>
       </w:r>
     </w:p>
     <w:p>
@@ -2116,23 +2979,255 @@
       <w:pPr>
         <w:pStyle w:val="QuickA"/>
         <w:numPr>
-          <w:ilvl w:val="1"/>
-          <w:numId w:val="20"/>
+          <w:ilvl w:val="0"/>
+          <w:numId w:val="0"/>
         </w:numPr>
         <w:spacing w:after="100"/>
-        <w:rPr>
-          <w:rFonts w:asciiTheme="minorHAnsi" w:hAnsiTheme="minorHAnsi" w:cstheme="minorHAnsi"/>
-          <w:sz w:val="22"/>
-          <w:szCs w:val="18"/>
-        </w:rPr>
-      </w:pPr>
-      <w:r>
-        <w:rPr>
-          <w:rFonts w:asciiTheme="minorHAnsi" w:hAnsiTheme="minorHAnsi" w:cstheme="minorHAnsi"/>
-          <w:sz w:val="22"/>
-          <w:szCs w:val="18"/>
-        </w:rPr>
-        <w:t>Determine how education is related to the logit.</w:t>
+        <w:ind w:left="1440"/>
+        <w:rPr>
+          <w:rFonts w:asciiTheme="minorHAnsi" w:hAnsiTheme="minorHAnsi" w:cstheme="minorHAnsi"/>
+          <w:sz w:val="22"/>
+          <w:szCs w:val="18"/>
+        </w:rPr>
+      </w:pPr>
+      <w:r>
+        <w:rPr>
+          <w:rFonts w:asciiTheme="minorHAnsi" w:hAnsiTheme="minorHAnsi" w:cstheme="minorHAnsi"/>
+          <w:sz w:val="22"/>
+          <w:szCs w:val="18"/>
+        </w:rPr>
+        <w:lastRenderedPageBreak/>
+        <w:drawing>
+          <wp:inline distT="0" distB="0" distL="0" distR="0" wp14:anchorId="3A39750D" wp14:editId="4C2DA190">
+            <wp:extent cx="3829833" cy="1765425"/>
+            <wp:effectExtent l="0" t="0" r="5715" b="0"/>
+            <wp:docPr id="1066289792" name="Picture 1" descr="A graph with a line going up&#10;&#10;Description automatically generated"/>
+            <wp:cNvGraphicFramePr>
+              <a:graphicFrameLocks xmlns:a="http://schemas.openxmlformats.org/drawingml/2006/main" noChangeAspect="1"/>
+            </wp:cNvGraphicFramePr>
+            <a:graphic xmlns:a="http://schemas.openxmlformats.org/drawingml/2006/main">
+              <a:graphicData uri="http://schemas.openxmlformats.org/drawingml/2006/picture">
+                <pic:pic xmlns:pic="http://schemas.openxmlformats.org/drawingml/2006/picture">
+                  <pic:nvPicPr>
+                    <pic:cNvPr id="1066289792" name="Picture 1" descr="A graph with a line going up&#10;&#10;Description automatically generated"/>
+                    <pic:cNvPicPr/>
+                  </pic:nvPicPr>
+                  <pic:blipFill>
+                    <a:blip r:embed="rId15"/>
+                    <a:stretch>
+                      <a:fillRect/>
+                    </a:stretch>
+                  </pic:blipFill>
+                  <pic:spPr>
+                    <a:xfrm>
+                      <a:off x="0" y="0"/>
+                      <a:ext cx="3835313" cy="1767951"/>
+                    </a:xfrm>
+                    <a:prstGeom prst="rect">
+                      <a:avLst/>
+                    </a:prstGeom>
+                  </pic:spPr>
+                </pic:pic>
+              </a:graphicData>
+            </a:graphic>
+          </wp:inline>
+        </w:drawing>
+      </w:r>
+    </w:p>
+    <w:p>
+      <w:pPr>
+        <w:pStyle w:val="QuickA"/>
+        <w:numPr>
+          <w:ilvl w:val="0"/>
+          <w:numId w:val="0"/>
+        </w:numPr>
+        <w:spacing w:after="100"/>
+        <w:ind w:left="1440"/>
+        <w:rPr>
+          <w:rFonts w:asciiTheme="minorHAnsi" w:hAnsiTheme="minorHAnsi" w:cstheme="minorHAnsi"/>
+          <w:sz w:val="22"/>
+          <w:szCs w:val="18"/>
+        </w:rPr>
+      </w:pPr>
+      <w:r>
+        <w:rPr>
+          <w:rFonts w:asciiTheme="minorHAnsi" w:hAnsiTheme="minorHAnsi" w:cstheme="minorHAnsi"/>
+          <w:noProof/>
+          <w:snapToGrid/>
+          <w:sz w:val="22"/>
+          <w:szCs w:val="18"/>
+        </w:rPr>
+        <w:drawing>
+          <wp:inline distT="0" distB="0" distL="0" distR="0" wp14:anchorId="696C7A8A" wp14:editId="2BDDDA4E">
+            <wp:extent cx="3533743" cy="3489106"/>
+            <wp:effectExtent l="0" t="0" r="0" b="3810"/>
+            <wp:docPr id="273698313" name="Picture 5" descr="A computer screen shot of a black screen&#10;&#10;Description automatically generated"/>
+            <wp:cNvGraphicFramePr>
+              <a:graphicFrameLocks xmlns:a="http://schemas.openxmlformats.org/drawingml/2006/main" noChangeAspect="1"/>
+            </wp:cNvGraphicFramePr>
+            <a:graphic xmlns:a="http://schemas.openxmlformats.org/drawingml/2006/main">
+              <a:graphicData uri="http://schemas.openxmlformats.org/drawingml/2006/picture">
+                <pic:pic xmlns:pic="http://schemas.openxmlformats.org/drawingml/2006/picture">
+                  <pic:nvPicPr>
+                    <pic:cNvPr id="273698313" name="Picture 5" descr="A computer screen shot of a black screen&#10;&#10;Description automatically generated"/>
+                    <pic:cNvPicPr/>
+                  </pic:nvPicPr>
+                  <pic:blipFill>
+                    <a:blip r:embed="rId16" cstate="print">
+                      <a:extLst>
+                        <a:ext uri="{28A0092B-C50C-407E-A947-70E740481C1C}">
+                          <a14:useLocalDpi xmlns:a14="http://schemas.microsoft.com/office/drawing/2010/main" val="0"/>
+                        </a:ext>
+                      </a:extLst>
+                    </a:blip>
+                    <a:stretch>
+                      <a:fillRect/>
+                    </a:stretch>
+                  </pic:blipFill>
+                  <pic:spPr>
+                    <a:xfrm>
+                      <a:off x="0" y="0"/>
+                      <a:ext cx="3548843" cy="3504015"/>
+                    </a:xfrm>
+                    <a:prstGeom prst="rect">
+                      <a:avLst/>
+                    </a:prstGeom>
+                  </pic:spPr>
+                </pic:pic>
+              </a:graphicData>
+            </a:graphic>
+          </wp:inline>
+        </w:drawing>
+      </w:r>
+    </w:p>
+    <w:p>
+      <w:pPr>
+        <w:pStyle w:val="QuickA"/>
+        <w:numPr>
+          <w:ilvl w:val="0"/>
+          <w:numId w:val="0"/>
+        </w:numPr>
+        <w:spacing w:after="100"/>
+        <w:ind w:left="1440"/>
+        <w:rPr>
+          <w:rFonts w:asciiTheme="minorHAnsi" w:hAnsiTheme="minorHAnsi" w:cstheme="minorHAnsi"/>
+          <w:sz w:val="22"/>
+          <w:szCs w:val="18"/>
+        </w:rPr>
+      </w:pPr>
+      <w:r>
+        <w:rPr>
+          <w:rFonts w:asciiTheme="minorHAnsi" w:hAnsiTheme="minorHAnsi" w:cstheme="minorHAnsi"/>
+          <w:sz w:val="22"/>
+          <w:szCs w:val="18"/>
+        </w:rPr>
+        <w:t xml:space="preserve">The relationship between age and the logit of the outcome seems to be nonlinear – the fractional polynomials </w:t>
+      </w:r>
+      <w:r>
+        <w:rPr>
+          <w:rFonts w:asciiTheme="minorHAnsi" w:hAnsiTheme="minorHAnsi" w:cstheme="minorHAnsi"/>
+          <w:sz w:val="22"/>
+          <w:szCs w:val="18"/>
+        </w:rPr>
+        <w:t xml:space="preserve">approach </w:t>
+      </w:r>
+      <w:r>
+        <w:rPr>
+          <w:rFonts w:asciiTheme="minorHAnsi" w:hAnsiTheme="minorHAnsi" w:cstheme="minorHAnsi"/>
+          <w:sz w:val="22"/>
+          <w:szCs w:val="18"/>
+        </w:rPr>
+        <w:t xml:space="preserve">suggests a </w:t>
+      </w:r>
+      <m:oMath>
+        <m:sSup>
+          <m:sSupPr>
+            <m:ctrlPr>
+              <w:rPr>
+                <w:rFonts w:ascii="Cambria Math" w:hAnsi="Cambria Math" w:cstheme="minorHAnsi"/>
+                <w:i/>
+                <w:sz w:val="22"/>
+                <w:szCs w:val="18"/>
+              </w:rPr>
+            </m:ctrlPr>
+          </m:sSupPr>
+          <m:e>
+            <m:r>
+              <w:rPr>
+                <w:rFonts w:ascii="Cambria Math" w:hAnsi="Cambria Math" w:cstheme="minorHAnsi"/>
+                <w:sz w:val="22"/>
+                <w:szCs w:val="18"/>
+              </w:rPr>
+              <m:t>x</m:t>
+            </m:r>
+          </m:e>
+          <m:sup>
+            <m:r>
+              <w:rPr>
+                <w:rFonts w:ascii="Cambria Math" w:hAnsi="Cambria Math" w:cstheme="minorHAnsi"/>
+                <w:sz w:val="22"/>
+                <w:szCs w:val="18"/>
+              </w:rPr>
+              <m:t>2</m:t>
+            </m:r>
+          </m:sup>
+        </m:sSup>
+        <m:r>
+          <w:rPr>
+            <w:rFonts w:ascii="Cambria Math" w:hAnsi="Cambria Math" w:cstheme="minorHAnsi"/>
+            <w:sz w:val="22"/>
+            <w:szCs w:val="18"/>
+          </w:rPr>
+          <m:t>+</m:t>
+        </m:r>
+        <m:sSup>
+          <m:sSupPr>
+            <m:ctrlPr>
+              <w:rPr>
+                <w:rFonts w:ascii="Cambria Math" w:hAnsi="Cambria Math" w:cstheme="minorHAnsi"/>
+                <w:i/>
+                <w:sz w:val="22"/>
+                <w:szCs w:val="18"/>
+              </w:rPr>
+            </m:ctrlPr>
+          </m:sSupPr>
+          <m:e>
+            <m:r>
+              <w:rPr>
+                <w:rFonts w:ascii="Cambria Math" w:hAnsi="Cambria Math" w:cstheme="minorHAnsi"/>
+                <w:sz w:val="22"/>
+                <w:szCs w:val="18"/>
+              </w:rPr>
+              <m:t>x</m:t>
+            </m:r>
+          </m:e>
+          <m:sup>
+            <m:r>
+              <w:rPr>
+                <w:rFonts w:ascii="Cambria Math" w:hAnsi="Cambria Math" w:cstheme="minorHAnsi"/>
+                <w:sz w:val="22"/>
+                <w:szCs w:val="18"/>
+              </w:rPr>
+              <m:t>3</m:t>
+            </m:r>
+          </m:sup>
+        </m:sSup>
+      </m:oMath>
+      <w:r>
+        <w:rPr>
+          <w:rFonts w:asciiTheme="minorHAnsi" w:hAnsiTheme="minorHAnsi" w:cstheme="minorHAnsi"/>
+          <w:sz w:val="22"/>
+          <w:szCs w:val="18"/>
+        </w:rPr>
+        <w:t xml:space="preserve"> polynomial term</w:t>
+      </w:r>
+      <w:r>
+        <w:rPr>
+          <w:rFonts w:asciiTheme="minorHAnsi" w:hAnsiTheme="minorHAnsi" w:cstheme="minorHAnsi"/>
+          <w:sz w:val="22"/>
+          <w:szCs w:val="18"/>
+        </w:rPr>
+        <w:t>.</w:t>
       </w:r>
     </w:p>
     <w:p>
@@ -2155,8 +3250,270 @@
           <w:sz w:val="22"/>
           <w:szCs w:val="18"/>
         </w:rPr>
+        <w:t>Determine how education is related to the logit.</w:t>
+      </w:r>
+    </w:p>
+    <w:p>
+      <w:pPr>
+        <w:pStyle w:val="QuickA"/>
+        <w:numPr>
+          <w:ilvl w:val="0"/>
+          <w:numId w:val="0"/>
+        </w:numPr>
+        <w:spacing w:after="100"/>
+        <w:ind w:left="1440"/>
+        <w:rPr>
+          <w:rFonts w:asciiTheme="minorHAnsi" w:hAnsiTheme="minorHAnsi" w:cstheme="minorHAnsi"/>
+          <w:sz w:val="22"/>
+          <w:szCs w:val="18"/>
+        </w:rPr>
+      </w:pPr>
+      <w:r>
+        <w:rPr>
+          <w:rFonts w:asciiTheme="minorHAnsi" w:hAnsiTheme="minorHAnsi" w:cstheme="minorHAnsi"/>
+          <w:sz w:val="22"/>
+          <w:szCs w:val="18"/>
+        </w:rPr>
+        <w:drawing>
+          <wp:inline distT="0" distB="0" distL="0" distR="0" wp14:anchorId="4C3A5E52" wp14:editId="764147C0">
+            <wp:extent cx="3492500" cy="1701800"/>
+            <wp:effectExtent l="0" t="0" r="0" b="0"/>
+            <wp:docPr id="1493308963" name="Picture 1" descr="A graph with dots and lines&#10;&#10;Description automatically generated"/>
+            <wp:cNvGraphicFramePr>
+              <a:graphicFrameLocks xmlns:a="http://schemas.openxmlformats.org/drawingml/2006/main" noChangeAspect="1"/>
+            </wp:cNvGraphicFramePr>
+            <a:graphic xmlns:a="http://schemas.openxmlformats.org/drawingml/2006/main">
+              <a:graphicData uri="http://schemas.openxmlformats.org/drawingml/2006/picture">
+                <pic:pic xmlns:pic="http://schemas.openxmlformats.org/drawingml/2006/picture">
+                  <pic:nvPicPr>
+                    <pic:cNvPr id="1493308963" name="Picture 1" descr="A graph with dots and lines&#10;&#10;Description automatically generated"/>
+                    <pic:cNvPicPr/>
+                  </pic:nvPicPr>
+                  <pic:blipFill>
+                    <a:blip r:embed="rId17"/>
+                    <a:stretch>
+                      <a:fillRect/>
+                    </a:stretch>
+                  </pic:blipFill>
+                  <pic:spPr>
+                    <a:xfrm>
+                      <a:off x="0" y="0"/>
+                      <a:ext cx="3492500" cy="1701800"/>
+                    </a:xfrm>
+                    <a:prstGeom prst="rect">
+                      <a:avLst/>
+                    </a:prstGeom>
+                  </pic:spPr>
+                </pic:pic>
+              </a:graphicData>
+            </a:graphic>
+          </wp:inline>
+        </w:drawing>
+      </w:r>
+      <w:r>
+        <w:rPr>
+          <w:rFonts w:asciiTheme="minorHAnsi" w:hAnsiTheme="minorHAnsi" w:cstheme="minorHAnsi"/>
+          <w:noProof/>
+          <w:snapToGrid/>
+          <w:sz w:val="22"/>
+          <w:szCs w:val="18"/>
+        </w:rPr>
+        <w:lastRenderedPageBreak/>
+        <w:drawing>
+          <wp:inline distT="0" distB="0" distL="0" distR="0" wp14:anchorId="3D90D74B" wp14:editId="78A03F0B">
+            <wp:extent cx="3521798" cy="2549476"/>
+            <wp:effectExtent l="0" t="0" r="0" b="3810"/>
+            <wp:docPr id="1041542388" name="Picture 6" descr="A computer screen with numbers and symbols&#10;&#10;Description automatically generated"/>
+            <wp:cNvGraphicFramePr>
+              <a:graphicFrameLocks xmlns:a="http://schemas.openxmlformats.org/drawingml/2006/main" noChangeAspect="1"/>
+            </wp:cNvGraphicFramePr>
+            <a:graphic xmlns:a="http://schemas.openxmlformats.org/drawingml/2006/main">
+              <a:graphicData uri="http://schemas.openxmlformats.org/drawingml/2006/picture">
+                <pic:pic xmlns:pic="http://schemas.openxmlformats.org/drawingml/2006/picture">
+                  <pic:nvPicPr>
+                    <pic:cNvPr id="1041542388" name="Picture 6" descr="A computer screen with numbers and symbols&#10;&#10;Description automatically generated"/>
+                    <pic:cNvPicPr/>
+                  </pic:nvPicPr>
+                  <pic:blipFill>
+                    <a:blip r:embed="rId18" cstate="print">
+                      <a:extLst>
+                        <a:ext uri="{28A0092B-C50C-407E-A947-70E740481C1C}">
+                          <a14:useLocalDpi xmlns:a14="http://schemas.microsoft.com/office/drawing/2010/main" val="0"/>
+                        </a:ext>
+                      </a:extLst>
+                    </a:blip>
+                    <a:stretch>
+                      <a:fillRect/>
+                    </a:stretch>
+                  </pic:blipFill>
+                  <pic:spPr>
+                    <a:xfrm>
+                      <a:off x="0" y="0"/>
+                      <a:ext cx="3535039" cy="2559061"/>
+                    </a:xfrm>
+                    <a:prstGeom prst="rect">
+                      <a:avLst/>
+                    </a:prstGeom>
+                  </pic:spPr>
+                </pic:pic>
+              </a:graphicData>
+            </a:graphic>
+          </wp:inline>
+        </w:drawing>
+      </w:r>
+    </w:p>
+    <w:p>
+      <w:pPr>
+        <w:pStyle w:val="QuickA"/>
+        <w:numPr>
+          <w:ilvl w:val="0"/>
+          <w:numId w:val="0"/>
+        </w:numPr>
+        <w:spacing w:after="100"/>
+        <w:ind w:left="1440"/>
+        <w:rPr>
+          <w:rFonts w:asciiTheme="minorHAnsi" w:hAnsiTheme="minorHAnsi" w:cstheme="minorHAnsi"/>
+          <w:sz w:val="22"/>
+          <w:szCs w:val="18"/>
+        </w:rPr>
+      </w:pPr>
+      <w:r>
+        <w:rPr>
+          <w:rFonts w:asciiTheme="minorHAnsi" w:hAnsiTheme="minorHAnsi" w:cstheme="minorHAnsi"/>
+          <w:sz w:val="22"/>
+          <w:szCs w:val="18"/>
+        </w:rPr>
+        <w:t>From the LOESS method, it appears that education is quadratically related to the logit of the outcome, and the traditional polynomials approach also suggests that a quadratic term is significant in the model.</w:t>
+      </w:r>
+    </w:p>
+    <w:p>
+      <w:pPr>
+        <w:pStyle w:val="QuickA"/>
+        <w:numPr>
+          <w:ilvl w:val="1"/>
+          <w:numId w:val="20"/>
+        </w:numPr>
+        <w:spacing w:after="100"/>
+        <w:rPr>
+          <w:rFonts w:asciiTheme="minorHAnsi" w:hAnsiTheme="minorHAnsi" w:cstheme="minorHAnsi"/>
+          <w:sz w:val="22"/>
+          <w:szCs w:val="18"/>
+        </w:rPr>
+      </w:pPr>
+      <w:r>
+        <w:rPr>
+          <w:rFonts w:asciiTheme="minorHAnsi" w:hAnsiTheme="minorHAnsi" w:cstheme="minorHAnsi"/>
+          <w:sz w:val="22"/>
+          <w:szCs w:val="18"/>
+        </w:rPr>
         <w:t>Determine how gender is related to the logit.</w:t>
       </w:r>
+    </w:p>
+    <w:p>
+      <w:pPr>
+        <w:pStyle w:val="QuickA"/>
+        <w:numPr>
+          <w:ilvl w:val="0"/>
+          <w:numId w:val="0"/>
+        </w:numPr>
+        <w:spacing w:after="100"/>
+        <w:ind w:left="1440"/>
+        <w:rPr>
+          <w:rFonts w:asciiTheme="minorHAnsi" w:hAnsiTheme="minorHAnsi" w:cstheme="minorHAnsi"/>
+          <w:sz w:val="22"/>
+          <w:szCs w:val="18"/>
+        </w:rPr>
+      </w:pPr>
+      <w:r>
+        <w:rPr>
+          <w:rFonts w:asciiTheme="minorHAnsi" w:hAnsiTheme="minorHAnsi" w:cstheme="minorHAnsi"/>
+          <w:sz w:val="22"/>
+          <w:szCs w:val="18"/>
+        </w:rPr>
+        <w:t>Satisfies the linearity assumption because there are only two variables.</w:t>
+      </w:r>
+      <w:r>
+        <w:rPr>
+          <w:rFonts w:asciiTheme="minorHAnsi" w:hAnsiTheme="minorHAnsi" w:cstheme="minorHAnsi"/>
+          <w:sz w:val="22"/>
+          <w:szCs w:val="18"/>
+        </w:rPr>
+        <w:t xml:space="preserve"> The logit is higher for females than for males. Additionally, there are many more females than males in the data set.</w:t>
+      </w:r>
+    </w:p>
+    <w:p>
+      <w:pPr>
+        <w:pStyle w:val="QuickA"/>
+        <w:numPr>
+          <w:ilvl w:val="0"/>
+          <w:numId w:val="0"/>
+        </w:numPr>
+        <w:spacing w:after="100"/>
+        <w:ind w:left="1440"/>
+        <w:rPr>
+          <w:rFonts w:asciiTheme="minorHAnsi" w:hAnsiTheme="minorHAnsi" w:cstheme="minorHAnsi"/>
+          <w:sz w:val="22"/>
+          <w:szCs w:val="18"/>
+        </w:rPr>
+      </w:pPr>
+      <w:r>
+        <w:rPr>
+          <w:rFonts w:asciiTheme="minorHAnsi" w:hAnsiTheme="minorHAnsi" w:cstheme="minorHAnsi"/>
+          <w:sz w:val="22"/>
+          <w:szCs w:val="18"/>
+        </w:rPr>
+        <w:drawing>
+          <wp:inline distT="0" distB="0" distL="0" distR="0" wp14:anchorId="73F23B3A" wp14:editId="2ED70E5E">
+            <wp:extent cx="3302000" cy="1993900"/>
+            <wp:effectExtent l="0" t="0" r="0" b="0"/>
+            <wp:docPr id="1353045495" name="Picture 1" descr="A graph with a line going up&#10;&#10;Description automatically generated"/>
+            <wp:cNvGraphicFramePr>
+              <a:graphicFrameLocks xmlns:a="http://schemas.openxmlformats.org/drawingml/2006/main" noChangeAspect="1"/>
+            </wp:cNvGraphicFramePr>
+            <a:graphic xmlns:a="http://schemas.openxmlformats.org/drawingml/2006/main">
+              <a:graphicData uri="http://schemas.openxmlformats.org/drawingml/2006/picture">
+                <pic:pic xmlns:pic="http://schemas.openxmlformats.org/drawingml/2006/picture">
+                  <pic:nvPicPr>
+                    <pic:cNvPr id="1353045495" name="Picture 1" descr="A graph with a line going up&#10;&#10;Description automatically generated"/>
+                    <pic:cNvPicPr/>
+                  </pic:nvPicPr>
+                  <pic:blipFill>
+                    <a:blip r:embed="rId19"/>
+                    <a:stretch>
+                      <a:fillRect/>
+                    </a:stretch>
+                  </pic:blipFill>
+                  <pic:spPr>
+                    <a:xfrm>
+                      <a:off x="0" y="0"/>
+                      <a:ext cx="3302000" cy="1993900"/>
+                    </a:xfrm>
+                    <a:prstGeom prst="rect">
+                      <a:avLst/>
+                    </a:prstGeom>
+                  </pic:spPr>
+                </pic:pic>
+              </a:graphicData>
+            </a:graphic>
+          </wp:inline>
+        </w:drawing>
+      </w:r>
+    </w:p>
+    <w:p>
+      <w:pPr>
+        <w:pStyle w:val="QuickA"/>
+        <w:numPr>
+          <w:ilvl w:val="0"/>
+          <w:numId w:val="0"/>
+        </w:numPr>
+        <w:spacing w:after="100"/>
+        <w:ind w:left="1440"/>
+        <w:rPr>
+          <w:rFonts w:asciiTheme="minorHAnsi" w:hAnsiTheme="minorHAnsi" w:cstheme="minorHAnsi"/>
+          <w:sz w:val="22"/>
+          <w:szCs w:val="18"/>
+        </w:rPr>
+      </w:pPr>
     </w:p>
     <w:p>
       <w:pPr>
@@ -2208,6 +3565,150 @@
       <w:pPr>
         <w:pStyle w:val="QuickA"/>
         <w:numPr>
+          <w:ilvl w:val="0"/>
+          <w:numId w:val="0"/>
+        </w:numPr>
+        <w:spacing w:after="100"/>
+        <w:ind w:left="1440"/>
+        <w:rPr>
+          <w:rFonts w:asciiTheme="minorHAnsi" w:hAnsiTheme="minorHAnsi" w:cstheme="minorHAnsi"/>
+          <w:sz w:val="22"/>
+          <w:szCs w:val="18"/>
+        </w:rPr>
+      </w:pPr>
+      <w:r>
+        <w:rPr>
+          <w:rFonts w:asciiTheme="minorHAnsi" w:hAnsiTheme="minorHAnsi" w:cstheme="minorHAnsi"/>
+          <w:noProof/>
+          <w:snapToGrid/>
+          <w:sz w:val="22"/>
+          <w:szCs w:val="18"/>
+        </w:rPr>
+        <w:lastRenderedPageBreak/>
+        <w:drawing>
+          <wp:inline distT="0" distB="0" distL="0" distR="0" wp14:anchorId="1D09EF4F" wp14:editId="423082DC">
+            <wp:extent cx="2778036" cy="3764355"/>
+            <wp:effectExtent l="0" t="0" r="3810" b="0"/>
+            <wp:docPr id="1097785886" name="Picture 7" descr="A screenshot of a computer&#10;&#10;Description automatically generated"/>
+            <wp:cNvGraphicFramePr>
+              <a:graphicFrameLocks xmlns:a="http://schemas.openxmlformats.org/drawingml/2006/main" noChangeAspect="1"/>
+            </wp:cNvGraphicFramePr>
+            <a:graphic xmlns:a="http://schemas.openxmlformats.org/drawingml/2006/main">
+              <a:graphicData uri="http://schemas.openxmlformats.org/drawingml/2006/picture">
+                <pic:pic xmlns:pic="http://schemas.openxmlformats.org/drawingml/2006/picture">
+                  <pic:nvPicPr>
+                    <pic:cNvPr id="1097785886" name="Picture 7" descr="A screenshot of a computer&#10;&#10;Description automatically generated"/>
+                    <pic:cNvPicPr/>
+                  </pic:nvPicPr>
+                  <pic:blipFill>
+                    <a:blip r:embed="rId20" cstate="print">
+                      <a:extLst>
+                        <a:ext uri="{28A0092B-C50C-407E-A947-70E740481C1C}">
+                          <a14:useLocalDpi xmlns:a14="http://schemas.microsoft.com/office/drawing/2010/main" val="0"/>
+                        </a:ext>
+                      </a:extLst>
+                    </a:blip>
+                    <a:stretch>
+                      <a:fillRect/>
+                    </a:stretch>
+                  </pic:blipFill>
+                  <pic:spPr>
+                    <a:xfrm>
+                      <a:off x="0" y="0"/>
+                      <a:ext cx="2788852" cy="3779011"/>
+                    </a:xfrm>
+                    <a:prstGeom prst="rect">
+                      <a:avLst/>
+                    </a:prstGeom>
+                  </pic:spPr>
+                </pic:pic>
+              </a:graphicData>
+            </a:graphic>
+          </wp:inline>
+        </w:drawing>
+      </w:r>
+    </w:p>
+    <w:p>
+      <w:pPr>
+        <w:pStyle w:val="QuickA"/>
+        <w:numPr>
+          <w:ilvl w:val="0"/>
+          <w:numId w:val="0"/>
+        </w:numPr>
+        <w:spacing w:after="100"/>
+        <w:ind w:left="1440"/>
+        <w:rPr>
+          <w:rFonts w:asciiTheme="minorHAnsi" w:hAnsiTheme="minorHAnsi" w:cstheme="minorHAnsi"/>
+          <w:sz w:val="22"/>
+          <w:szCs w:val="18"/>
+        </w:rPr>
+      </w:pPr>
+      <w:r>
+        <w:rPr>
+          <w:rFonts w:asciiTheme="minorHAnsi" w:hAnsiTheme="minorHAnsi" w:cstheme="minorHAnsi"/>
+          <w:sz w:val="22"/>
+          <w:szCs w:val="18"/>
+        </w:rPr>
+        <w:t>After including all covariates in the model</w:t>
+      </w:r>
+      <w:r>
+        <w:rPr>
+          <w:rFonts w:asciiTheme="minorHAnsi" w:hAnsiTheme="minorHAnsi" w:cstheme="minorHAnsi"/>
+          <w:sz w:val="22"/>
+          <w:szCs w:val="18"/>
+        </w:rPr>
+        <w:t>, the suggested polynomial term for mental health is linear. `</w:t>
+      </w:r>
+      <w:r>
+        <w:t xml:space="preserve"> </w:t>
+      </w:r>
+      <w:r>
+        <w:rPr>
+          <w:rFonts w:asciiTheme="minorHAnsi" w:hAnsiTheme="minorHAnsi" w:cstheme="minorHAnsi"/>
+          <w:sz w:val="22"/>
+          <w:szCs w:val="18"/>
+        </w:rPr>
+        <w:t>I(((mhealth+1)/</w:t>
+      </w:r>
+      <w:proofErr w:type="gramStart"/>
+      <w:r>
+        <w:rPr>
+          <w:rFonts w:asciiTheme="minorHAnsi" w:hAnsiTheme="minorHAnsi" w:cstheme="minorHAnsi"/>
+          <w:sz w:val="22"/>
+          <w:szCs w:val="18"/>
+        </w:rPr>
+        <w:t>10)^</w:t>
+      </w:r>
+      <w:proofErr w:type="gramEnd"/>
+      <w:r>
+        <w:rPr>
+          <w:rFonts w:asciiTheme="minorHAnsi" w:hAnsiTheme="minorHAnsi" w:cstheme="minorHAnsi"/>
+          <w:sz w:val="22"/>
+          <w:szCs w:val="18"/>
+        </w:rPr>
+        <w:t>1)</w:t>
+      </w:r>
+      <w:r>
+        <w:rPr>
+          <w:rFonts w:asciiTheme="minorHAnsi" w:hAnsiTheme="minorHAnsi" w:cstheme="minorHAnsi"/>
+          <w:sz w:val="22"/>
+          <w:szCs w:val="18"/>
+        </w:rPr>
+        <w:t>`</w:t>
+      </w:r>
+      <w:r>
+        <w:rPr>
+          <w:rFonts w:asciiTheme="minorHAnsi" w:hAnsiTheme="minorHAnsi" w:cstheme="minorHAnsi"/>
+          <w:sz w:val="22"/>
+          <w:szCs w:val="18"/>
+        </w:rPr>
+        <w:t xml:space="preserve"> </w:t>
+      </w:r>
+    </w:p>
+    <w:p>
+      <w:pPr>
+        <w:pStyle w:val="QuickA"/>
+        <w:numPr>
           <w:ilvl w:val="1"/>
           <w:numId w:val="20"/>
         </w:numPr>
@@ -2249,6 +3750,112 @@
         </w:rPr>
         <w:t xml:space="preserve"> One-by-one (good when you’re doing exploratory analyses for confounders)</w:t>
       </w:r>
+      <w:r>
+        <w:rPr>
+          <w:rFonts w:asciiTheme="minorHAnsi" w:hAnsiTheme="minorHAnsi" w:cstheme="minorHAnsi"/>
+          <w:noProof/>
+          <w:snapToGrid/>
+          <w:sz w:val="22"/>
+          <w:szCs w:val="18"/>
+        </w:rPr>
+        <w:drawing>
+          <wp:inline distT="0" distB="0" distL="0" distR="0" wp14:anchorId="26FD6918" wp14:editId="7449BE9C">
+            <wp:extent cx="4704407" cy="1372806"/>
+            <wp:effectExtent l="0" t="0" r="0" b="0"/>
+            <wp:docPr id="2088803737" name="Picture 8" descr="A white sheet with black numbers and a black line&#10;&#10;Description automatically generated with medium confidence"/>
+            <wp:cNvGraphicFramePr>
+              <a:graphicFrameLocks xmlns:a="http://schemas.openxmlformats.org/drawingml/2006/main" noChangeAspect="1"/>
+            </wp:cNvGraphicFramePr>
+            <a:graphic xmlns:a="http://schemas.openxmlformats.org/drawingml/2006/main">
+              <a:graphicData uri="http://schemas.openxmlformats.org/drawingml/2006/picture">
+                <pic:pic xmlns:pic="http://schemas.openxmlformats.org/drawingml/2006/picture">
+                  <pic:nvPicPr>
+                    <pic:cNvPr id="2088803737" name="Picture 8" descr="A white sheet with black numbers and a black line&#10;&#10;Description automatically generated with medium confidence"/>
+                    <pic:cNvPicPr/>
+                  </pic:nvPicPr>
+                  <pic:blipFill>
+                    <a:blip r:embed="rId21" cstate="print">
+                      <a:extLst>
+                        <a:ext uri="{28A0092B-C50C-407E-A947-70E740481C1C}">
+                          <a14:useLocalDpi xmlns:a14="http://schemas.microsoft.com/office/drawing/2010/main" val="0"/>
+                        </a:ext>
+                      </a:extLst>
+                    </a:blip>
+                    <a:stretch>
+                      <a:fillRect/>
+                    </a:stretch>
+                  </pic:blipFill>
+                  <pic:spPr>
+                    <a:xfrm>
+                      <a:off x="0" y="0"/>
+                      <a:ext cx="4741350" cy="1383586"/>
+                    </a:xfrm>
+                    <a:prstGeom prst="rect">
+                      <a:avLst/>
+                    </a:prstGeom>
+                  </pic:spPr>
+                </pic:pic>
+              </a:graphicData>
+            </a:graphic>
+          </wp:inline>
+        </w:drawing>
+      </w:r>
+    </w:p>
+    <w:p>
+      <w:pPr>
+        <w:pStyle w:val="QuickA"/>
+        <w:numPr>
+          <w:ilvl w:val="0"/>
+          <w:numId w:val="0"/>
+        </w:numPr>
+        <w:spacing w:after="100"/>
+        <w:ind w:left="2160"/>
+        <w:rPr>
+          <w:rFonts w:asciiTheme="minorHAnsi" w:hAnsiTheme="minorHAnsi" w:cstheme="minorHAnsi"/>
+          <w:sz w:val="22"/>
+          <w:szCs w:val="18"/>
+        </w:rPr>
+      </w:pPr>
+      <w:r>
+        <w:rPr>
+          <w:rFonts w:asciiTheme="minorHAnsi" w:hAnsiTheme="minorHAnsi" w:cstheme="minorHAnsi"/>
+          <w:sz w:val="22"/>
+          <w:szCs w:val="18"/>
+        </w:rPr>
+        <w:t>It looks like all covariates are significant</w:t>
+      </w:r>
+      <w:r>
+        <w:rPr>
+          <w:rFonts w:asciiTheme="minorHAnsi" w:hAnsiTheme="minorHAnsi" w:cstheme="minorHAnsi"/>
+          <w:sz w:val="22"/>
+          <w:szCs w:val="18"/>
+        </w:rPr>
+        <w:t xml:space="preserve"> (p&lt;0.001)</w:t>
+      </w:r>
+      <w:r>
+        <w:rPr>
+          <w:rFonts w:asciiTheme="minorHAnsi" w:hAnsiTheme="minorHAnsi" w:cstheme="minorHAnsi"/>
+          <w:sz w:val="22"/>
+          <w:szCs w:val="18"/>
+        </w:rPr>
+        <w:t xml:space="preserve"> except for gender</w:t>
+      </w:r>
+      <w:r>
+        <w:rPr>
+          <w:rFonts w:asciiTheme="minorHAnsi" w:hAnsiTheme="minorHAnsi" w:cstheme="minorHAnsi"/>
+          <w:sz w:val="22"/>
+          <w:szCs w:val="18"/>
+        </w:rPr>
+        <w:t xml:space="preserve"> (p=0.847)</w:t>
+      </w:r>
+      <w:r>
+        <w:rPr>
+          <w:rFonts w:asciiTheme="minorHAnsi" w:hAnsiTheme="minorHAnsi" w:cstheme="minorHAnsi"/>
+          <w:sz w:val="22"/>
+          <w:szCs w:val="18"/>
+        </w:rPr>
+        <w:t>.</w:t>
+      </w:r>
     </w:p>
     <w:p>
       <w:pPr>
@@ -2301,6 +3908,326 @@
         <w:pStyle w:val="QuickA"/>
         <w:numPr>
           <w:ilvl w:val="0"/>
+          <w:numId w:val="0"/>
+        </w:numPr>
+        <w:spacing w:after="100"/>
+        <w:ind w:left="1440"/>
+        <w:rPr>
+          <w:rFonts w:asciiTheme="minorHAnsi" w:hAnsiTheme="minorHAnsi" w:cstheme="minorHAnsi"/>
+          <w:sz w:val="22"/>
+          <w:szCs w:val="18"/>
+        </w:rPr>
+      </w:pPr>
+      <m:oMathPara>
+        <m:oMath>
+          <m:acc>
+            <m:accPr>
+              <m:ctrlPr>
+                <w:rPr>
+                  <w:rFonts w:ascii="Cambria Math" w:hAnsi="Cambria Math" w:cstheme="minorHAnsi"/>
+                  <w:i/>
+                  <w:sz w:val="22"/>
+                  <w:szCs w:val="18"/>
+                </w:rPr>
+              </m:ctrlPr>
+            </m:accPr>
+            <m:e>
+              <m:r>
+                <w:rPr>
+                  <w:rFonts w:ascii="Cambria Math" w:hAnsi="Cambria Math" w:cstheme="minorHAnsi"/>
+                  <w:sz w:val="22"/>
+                  <w:szCs w:val="18"/>
+                </w:rPr>
+                <m:t>π</m:t>
+              </m:r>
+            </m:e>
+          </m:acc>
+          <m:r>
+            <w:rPr>
+              <w:rFonts w:ascii="Cambria Math" w:hAnsi="Cambria Math" w:cstheme="minorHAnsi"/>
+              <w:sz w:val="22"/>
+              <w:szCs w:val="18"/>
+            </w:rPr>
+            <m:t>= -0.73-0.12</m:t>
+          </m:r>
+          <m:sSub>
+            <m:sSubPr>
+              <m:ctrlPr>
+                <w:rPr>
+                  <w:rFonts w:ascii="Cambria Math" w:hAnsi="Cambria Math" w:cstheme="minorHAnsi"/>
+                  <w:i/>
+                  <w:sz w:val="22"/>
+                  <w:szCs w:val="18"/>
+                </w:rPr>
+              </m:ctrlPr>
+            </m:sSubPr>
+            <m:e>
+              <m:r>
+                <w:rPr>
+                  <w:rFonts w:ascii="Cambria Math" w:hAnsi="Cambria Math" w:cstheme="minorHAnsi"/>
+                  <w:sz w:val="22"/>
+                  <w:szCs w:val="18"/>
+                </w:rPr>
+                <m:t>X</m:t>
+              </m:r>
+            </m:e>
+            <m:sub>
+              <m:r>
+                <w:rPr>
+                  <w:rFonts w:ascii="Cambria Math" w:hAnsi="Cambria Math" w:cstheme="minorHAnsi"/>
+                  <w:sz w:val="22"/>
+                  <w:szCs w:val="18"/>
+                </w:rPr>
+                <m:t>mhealth</m:t>
+              </m:r>
+            </m:sub>
+          </m:sSub>
+          <m:r>
+            <w:rPr>
+              <w:rFonts w:ascii="Cambria Math" w:hAnsi="Cambria Math" w:cstheme="minorHAnsi"/>
+              <w:sz w:val="22"/>
+              <w:szCs w:val="18"/>
+            </w:rPr>
+            <m:t>+0.28</m:t>
+          </m:r>
+          <m:sSub>
+            <m:sSubPr>
+              <m:ctrlPr>
+                <w:rPr>
+                  <w:rFonts w:ascii="Cambria Math" w:hAnsi="Cambria Math" w:cstheme="minorHAnsi"/>
+                  <w:i/>
+                  <w:sz w:val="22"/>
+                  <w:szCs w:val="18"/>
+                </w:rPr>
+              </m:ctrlPr>
+            </m:sSubPr>
+            <m:e>
+              <m:r>
+                <w:rPr>
+                  <w:rFonts w:ascii="Cambria Math" w:hAnsi="Cambria Math" w:cstheme="minorHAnsi"/>
+                  <w:sz w:val="22"/>
+                  <w:szCs w:val="18"/>
+                </w:rPr>
+                <m:t>X</m:t>
+              </m:r>
+            </m:e>
+            <m:sub>
+              <m:r>
+                <w:rPr>
+                  <w:rFonts w:ascii="Cambria Math" w:hAnsi="Cambria Math" w:cstheme="minorHAnsi"/>
+                  <w:sz w:val="22"/>
+                  <w:szCs w:val="18"/>
+                </w:rPr>
+                <m:t>educ.c</m:t>
+              </m:r>
+            </m:sub>
+          </m:sSub>
+          <m:r>
+            <w:rPr>
+              <w:rFonts w:ascii="Cambria Math" w:hAnsi="Cambria Math" w:cstheme="minorHAnsi"/>
+              <w:sz w:val="22"/>
+              <w:szCs w:val="18"/>
+            </w:rPr>
+            <m:t>+0.012</m:t>
+          </m:r>
+          <m:sSubSup>
+            <m:sSubSupPr>
+              <m:ctrlPr>
+                <w:rPr>
+                  <w:rFonts w:ascii="Cambria Math" w:hAnsi="Cambria Math" w:cstheme="minorHAnsi"/>
+                  <w:i/>
+                  <w:sz w:val="22"/>
+                  <w:szCs w:val="18"/>
+                </w:rPr>
+              </m:ctrlPr>
+            </m:sSubSupPr>
+            <m:e>
+              <m:r>
+                <w:rPr>
+                  <w:rFonts w:ascii="Cambria Math" w:hAnsi="Cambria Math" w:cstheme="minorHAnsi"/>
+                  <w:sz w:val="22"/>
+                  <w:szCs w:val="18"/>
+                </w:rPr>
+                <m:t>X</m:t>
+              </m:r>
+            </m:e>
+            <m:sub>
+              <m:r>
+                <w:rPr>
+                  <w:rFonts w:ascii="Cambria Math" w:hAnsi="Cambria Math" w:cstheme="minorHAnsi"/>
+                  <w:sz w:val="22"/>
+                  <w:szCs w:val="18"/>
+                </w:rPr>
+                <m:t>educ.</m:t>
+              </m:r>
+            </m:sub>
+            <m:sup>
+              <m:r>
+                <w:rPr>
+                  <w:rFonts w:ascii="Cambria Math" w:hAnsi="Cambria Math" w:cstheme="minorHAnsi"/>
+                  <w:sz w:val="22"/>
+                  <w:szCs w:val="18"/>
+                </w:rPr>
+                <m:t>2</m:t>
+              </m:r>
+            </m:sup>
+          </m:sSubSup>
+          <m:r>
+            <w:rPr>
+              <w:rFonts w:ascii="Cambria Math" w:hAnsi="Cambria Math" w:cstheme="minorHAnsi"/>
+              <w:sz w:val="22"/>
+              <w:szCs w:val="18"/>
+            </w:rPr>
+            <m:t>+16.33</m:t>
+          </m:r>
+          <m:f>
+            <m:fPr>
+              <m:ctrlPr>
+                <w:rPr>
+                  <w:rFonts w:ascii="Cambria Math" w:hAnsi="Cambria Math" w:cstheme="minorHAnsi"/>
+                  <w:i/>
+                  <w:sz w:val="22"/>
+                  <w:szCs w:val="18"/>
+                </w:rPr>
+              </m:ctrlPr>
+            </m:fPr>
+            <m:num>
+              <m:sSubSup>
+                <m:sSubSupPr>
+                  <m:ctrlPr>
+                    <w:rPr>
+                      <w:rFonts w:ascii="Cambria Math" w:hAnsi="Cambria Math" w:cstheme="minorHAnsi"/>
+                      <w:i/>
+                      <w:sz w:val="22"/>
+                      <w:szCs w:val="18"/>
+                    </w:rPr>
+                  </m:ctrlPr>
+                </m:sSubSupPr>
+                <m:e>
+                  <m:r>
+                    <w:rPr>
+                      <w:rFonts w:ascii="Cambria Math" w:hAnsi="Cambria Math" w:cstheme="minorHAnsi"/>
+                      <w:sz w:val="22"/>
+                      <w:szCs w:val="18"/>
+                    </w:rPr>
+                    <m:t>X</m:t>
+                  </m:r>
+                </m:e>
+                <m:sub>
+                  <m:r>
+                    <w:rPr>
+                      <w:rFonts w:ascii="Cambria Math" w:hAnsi="Cambria Math" w:cstheme="minorHAnsi"/>
+                      <w:sz w:val="22"/>
+                      <w:szCs w:val="18"/>
+                    </w:rPr>
+                    <m:t>age</m:t>
+                  </m:r>
+                </m:sub>
+                <m:sup>
+                  <m:r>
+                    <w:rPr>
+                      <w:rFonts w:ascii="Cambria Math" w:hAnsi="Cambria Math" w:cstheme="minorHAnsi"/>
+                      <w:sz w:val="22"/>
+                      <w:szCs w:val="18"/>
+                    </w:rPr>
+                    <m:t>2</m:t>
+                  </m:r>
+                </m:sup>
+              </m:sSubSup>
+            </m:num>
+            <m:den>
+              <m:r>
+                <w:rPr>
+                  <w:rFonts w:ascii="Cambria Math" w:hAnsi="Cambria Math" w:cstheme="minorHAnsi"/>
+                  <w:sz w:val="22"/>
+                  <w:szCs w:val="18"/>
+                </w:rPr>
+                <m:t>100</m:t>
+              </m:r>
+            </m:den>
+          </m:f>
+          <m:r>
+            <w:rPr>
+              <w:rFonts w:ascii="Cambria Math" w:hAnsi="Cambria Math" w:cstheme="minorHAnsi"/>
+              <w:sz w:val="22"/>
+              <w:szCs w:val="18"/>
+            </w:rPr>
+            <m:t>-14.90</m:t>
+          </m:r>
+          <m:f>
+            <m:fPr>
+              <m:ctrlPr>
+                <w:rPr>
+                  <w:rFonts w:ascii="Cambria Math" w:hAnsi="Cambria Math" w:cstheme="minorHAnsi"/>
+                  <w:i/>
+                  <w:sz w:val="22"/>
+                  <w:szCs w:val="18"/>
+                </w:rPr>
+              </m:ctrlPr>
+            </m:fPr>
+            <m:num>
+              <m:sSubSup>
+                <m:sSubSupPr>
+                  <m:ctrlPr>
+                    <w:rPr>
+                      <w:rFonts w:ascii="Cambria Math" w:hAnsi="Cambria Math" w:cstheme="minorHAnsi"/>
+                      <w:i/>
+                      <w:sz w:val="22"/>
+                      <w:szCs w:val="18"/>
+                    </w:rPr>
+                  </m:ctrlPr>
+                </m:sSubSupPr>
+                <m:e>
+                  <m:r>
+                    <w:rPr>
+                      <w:rFonts w:ascii="Cambria Math" w:hAnsi="Cambria Math" w:cstheme="minorHAnsi"/>
+                      <w:sz w:val="22"/>
+                      <w:szCs w:val="18"/>
+                    </w:rPr>
+                    <m:t>X</m:t>
+                  </m:r>
+                </m:e>
+                <m:sub>
+                  <m:r>
+                    <w:rPr>
+                      <w:rFonts w:ascii="Cambria Math" w:hAnsi="Cambria Math" w:cstheme="minorHAnsi"/>
+                      <w:sz w:val="22"/>
+                      <w:szCs w:val="18"/>
+                    </w:rPr>
+                    <m:t>age</m:t>
+                  </m:r>
+                </m:sub>
+                <m:sup>
+                  <m:r>
+                    <w:rPr>
+                      <w:rFonts w:ascii="Cambria Math" w:hAnsi="Cambria Math" w:cstheme="minorHAnsi"/>
+                      <w:sz w:val="22"/>
+                      <w:szCs w:val="18"/>
+                    </w:rPr>
+                    <m:t>3</m:t>
+                  </m:r>
+                </m:sup>
+              </m:sSubSup>
+            </m:num>
+            <m:den>
+              <m:r>
+                <w:rPr>
+                  <w:rFonts w:ascii="Cambria Math" w:hAnsi="Cambria Math" w:cstheme="minorHAnsi"/>
+                  <w:sz w:val="22"/>
+                  <w:szCs w:val="18"/>
+                </w:rPr>
+                <m:t>100</m:t>
+              </m:r>
+            </m:den>
+          </m:f>
+        </m:oMath>
+      </m:oMathPara>
+    </w:p>
+    <w:p>
+      <w:pPr>
+        <w:pStyle w:val="QuickA"/>
+        <w:numPr>
+          <w:ilvl w:val="0"/>
           <w:numId w:val="20"/>
         </w:numPr>
         <w:spacing w:after="100"/>
@@ -2363,23 +4290,91 @@
       <w:pPr>
         <w:pStyle w:val="QuickA"/>
         <w:numPr>
-          <w:ilvl w:val="1"/>
-          <w:numId w:val="20"/>
+          <w:ilvl w:val="0"/>
+          <w:numId w:val="0"/>
         </w:numPr>
         <w:spacing w:after="100"/>
-        <w:rPr>
-          <w:rFonts w:asciiTheme="minorHAnsi" w:hAnsiTheme="minorHAnsi" w:cstheme="minorHAnsi"/>
-          <w:sz w:val="22"/>
-          <w:szCs w:val="18"/>
-        </w:rPr>
-      </w:pPr>
-      <w:r>
-        <w:rPr>
-          <w:rFonts w:asciiTheme="minorHAnsi" w:hAnsiTheme="minorHAnsi" w:cstheme="minorHAnsi"/>
-          <w:sz w:val="22"/>
-          <w:szCs w:val="18"/>
-        </w:rPr>
-        <w:t>How many covariate patterns are there? Based on this, would you trust the Pearson’s or Hosmer-Lemeshow test for goodness of fit? Compute the test statistic and p-value for GOF.</w:t>
+        <w:ind w:left="1440"/>
+        <w:rPr>
+          <w:rFonts w:asciiTheme="minorHAnsi" w:hAnsiTheme="minorHAnsi" w:cstheme="minorHAnsi"/>
+          <w:sz w:val="22"/>
+          <w:szCs w:val="18"/>
+        </w:rPr>
+      </w:pPr>
+      <w:r>
+        <w:rPr>
+          <w:rFonts w:asciiTheme="minorHAnsi" w:hAnsiTheme="minorHAnsi" w:cstheme="minorHAnsi"/>
+          <w:noProof/>
+          <w:snapToGrid/>
+          <w:sz w:val="22"/>
+          <w:szCs w:val="18"/>
+        </w:rPr>
+        <w:lastRenderedPageBreak/>
+        <w:drawing>
+          <wp:inline distT="0" distB="0" distL="0" distR="0" wp14:anchorId="426D27E2" wp14:editId="3F061DEA">
+            <wp:extent cx="3251200" cy="711200"/>
+            <wp:effectExtent l="0" t="0" r="0" b="0"/>
+            <wp:docPr id="1159258275" name="Picture 9" descr="A black background with white text&#10;&#10;Description automatically generated"/>
+            <wp:cNvGraphicFramePr>
+              <a:graphicFrameLocks xmlns:a="http://schemas.openxmlformats.org/drawingml/2006/main" noChangeAspect="1"/>
+            </wp:cNvGraphicFramePr>
+            <a:graphic xmlns:a="http://schemas.openxmlformats.org/drawingml/2006/main">
+              <a:graphicData uri="http://schemas.openxmlformats.org/drawingml/2006/picture">
+                <pic:pic xmlns:pic="http://schemas.openxmlformats.org/drawingml/2006/picture">
+                  <pic:nvPicPr>
+                    <pic:cNvPr id="1159258275" name="Picture 9" descr="A black background with white text&#10;&#10;Description automatically generated"/>
+                    <pic:cNvPicPr/>
+                  </pic:nvPicPr>
+                  <pic:blipFill>
+                    <a:blip r:embed="rId22">
+                      <a:extLst>
+                        <a:ext uri="{28A0092B-C50C-407E-A947-70E740481C1C}">
+                          <a14:useLocalDpi xmlns:a14="http://schemas.microsoft.com/office/drawing/2010/main" val="0"/>
+                        </a:ext>
+                      </a:extLst>
+                    </a:blip>
+                    <a:stretch>
+                      <a:fillRect/>
+                    </a:stretch>
+                  </pic:blipFill>
+                  <pic:spPr>
+                    <a:xfrm>
+                      <a:off x="0" y="0"/>
+                      <a:ext cx="3251200" cy="711200"/>
+                    </a:xfrm>
+                    <a:prstGeom prst="rect">
+                      <a:avLst/>
+                    </a:prstGeom>
+                  </pic:spPr>
+                </pic:pic>
+              </a:graphicData>
+            </a:graphic>
+          </wp:inline>
+        </w:drawing>
+      </w:r>
+    </w:p>
+    <w:p>
+      <w:pPr>
+        <w:pStyle w:val="QuickA"/>
+        <w:numPr>
+          <w:ilvl w:val="0"/>
+          <w:numId w:val="0"/>
+        </w:numPr>
+        <w:spacing w:after="100"/>
+        <w:ind w:left="1440"/>
+        <w:rPr>
+          <w:rFonts w:asciiTheme="minorHAnsi" w:hAnsiTheme="minorHAnsi" w:cstheme="minorHAnsi"/>
+          <w:sz w:val="22"/>
+          <w:szCs w:val="18"/>
+        </w:rPr>
+      </w:pPr>
+      <w:r>
+        <w:rPr>
+          <w:rFonts w:asciiTheme="minorHAnsi" w:hAnsiTheme="minorHAnsi" w:cstheme="minorHAnsi"/>
+          <w:sz w:val="22"/>
+          <w:szCs w:val="18"/>
+        </w:rPr>
+        <w:t>The model explains 16% of the variance in voting probability.</w:t>
       </w:r>
     </w:p>
     <w:p>
@@ -2402,7 +4397,189 @@
           <w:sz w:val="22"/>
           <w:szCs w:val="18"/>
         </w:rPr>
-        <w:t>List a few covariate patterns that might concern you. Why do they not fit well?</w:t>
+        <w:t>How many covariate patterns are there? Based on this, would you trust the Pearson’s or Hosmer-</w:t>
+      </w:r>
+      <w:proofErr w:type="spellStart"/>
+      <w:r>
+        <w:rPr>
+          <w:rFonts w:asciiTheme="minorHAnsi" w:hAnsiTheme="minorHAnsi" w:cstheme="minorHAnsi"/>
+          <w:sz w:val="22"/>
+          <w:szCs w:val="18"/>
+        </w:rPr>
+        <w:t>Lemeshow</w:t>
+      </w:r>
+      <w:proofErr w:type="spellEnd"/>
+      <w:r>
+        <w:rPr>
+          <w:rFonts w:asciiTheme="minorHAnsi" w:hAnsiTheme="minorHAnsi" w:cstheme="minorHAnsi"/>
+          <w:sz w:val="22"/>
+          <w:szCs w:val="18"/>
+        </w:rPr>
+        <w:t xml:space="preserve"> test for goodness of fit? Compute the test statistic and p-value for GOF.</w:t>
+      </w:r>
+    </w:p>
+    <w:p>
+      <w:pPr>
+        <w:pStyle w:val="QuickA"/>
+        <w:numPr>
+          <w:ilvl w:val="0"/>
+          <w:numId w:val="0"/>
+        </w:numPr>
+        <w:spacing w:after="100"/>
+        <w:ind w:left="1440"/>
+        <w:rPr>
+          <w:rFonts w:asciiTheme="minorHAnsi" w:hAnsiTheme="minorHAnsi" w:cstheme="minorHAnsi"/>
+          <w:sz w:val="22"/>
+          <w:szCs w:val="18"/>
+        </w:rPr>
+      </w:pPr>
+      <w:r>
+        <w:rPr>
+          <w:rFonts w:asciiTheme="minorHAnsi" w:hAnsiTheme="minorHAnsi" w:cstheme="minorHAnsi"/>
+          <w:sz w:val="22"/>
+          <w:szCs w:val="18"/>
+        </w:rPr>
+        <w:t>T</w:t>
+      </w:r>
+      <w:r>
+        <w:rPr>
+          <w:rFonts w:asciiTheme="minorHAnsi" w:hAnsiTheme="minorHAnsi" w:cstheme="minorHAnsi"/>
+          <w:sz w:val="22"/>
+          <w:szCs w:val="18"/>
+        </w:rPr>
+        <w:t>here are many covariate patterns, especially because age is continuous</w:t>
+      </w:r>
+      <w:r>
+        <w:rPr>
+          <w:rFonts w:asciiTheme="minorHAnsi" w:hAnsiTheme="minorHAnsi" w:cstheme="minorHAnsi"/>
+          <w:sz w:val="22"/>
+          <w:szCs w:val="18"/>
+        </w:rPr>
+        <w:t>. B</w:t>
+      </w:r>
+      <w:r>
+        <w:rPr>
+          <w:rFonts w:asciiTheme="minorHAnsi" w:hAnsiTheme="minorHAnsi" w:cstheme="minorHAnsi"/>
+          <w:sz w:val="22"/>
+          <w:szCs w:val="18"/>
+        </w:rPr>
+        <w:t>ased on this, I will use the Hosmer-</w:t>
+      </w:r>
+      <w:proofErr w:type="spellStart"/>
+      <w:r>
+        <w:rPr>
+          <w:rFonts w:asciiTheme="minorHAnsi" w:hAnsiTheme="minorHAnsi" w:cstheme="minorHAnsi"/>
+          <w:sz w:val="22"/>
+          <w:szCs w:val="18"/>
+        </w:rPr>
+        <w:t>Lemeshow</w:t>
+      </w:r>
+      <w:proofErr w:type="spellEnd"/>
+      <w:r>
+        <w:rPr>
+          <w:rFonts w:asciiTheme="minorHAnsi" w:hAnsiTheme="minorHAnsi" w:cstheme="minorHAnsi"/>
+          <w:sz w:val="22"/>
+          <w:szCs w:val="18"/>
+        </w:rPr>
+        <w:t xml:space="preserve"> test for goodness of fit</w:t>
+      </w:r>
+      <w:r>
+        <w:rPr>
+          <w:rFonts w:asciiTheme="minorHAnsi" w:hAnsiTheme="minorHAnsi" w:cstheme="minorHAnsi"/>
+          <w:sz w:val="22"/>
+          <w:szCs w:val="18"/>
+        </w:rPr>
+        <w:t>.</w:t>
+      </w:r>
+    </w:p>
+    <w:p>
+      <w:pPr>
+        <w:pStyle w:val="QuickA"/>
+        <w:numPr>
+          <w:ilvl w:val="0"/>
+          <w:numId w:val="0"/>
+        </w:numPr>
+        <w:spacing w:after="100"/>
+        <w:ind w:left="1440"/>
+        <w:rPr>
+          <w:rFonts w:asciiTheme="minorHAnsi" w:hAnsiTheme="minorHAnsi" w:cstheme="minorHAnsi"/>
+          <w:sz w:val="22"/>
+          <w:szCs w:val="18"/>
+        </w:rPr>
+      </w:pPr>
+      <w:r>
+        <w:rPr>
+          <w:rFonts w:asciiTheme="minorHAnsi" w:hAnsiTheme="minorHAnsi" w:cstheme="minorHAnsi"/>
+          <w:noProof/>
+          <w:snapToGrid/>
+          <w:sz w:val="22"/>
+          <w:szCs w:val="18"/>
+        </w:rPr>
+        <w:drawing>
+          <wp:inline distT="0" distB="0" distL="0" distR="0" wp14:anchorId="240856E8" wp14:editId="232FC43F">
+            <wp:extent cx="5118100" cy="1066800"/>
+            <wp:effectExtent l="0" t="0" r="0" b="0"/>
+            <wp:docPr id="458179149" name="Picture 12" descr="A black background with white text&#10;&#10;Description automatically generated"/>
+            <wp:cNvGraphicFramePr>
+              <a:graphicFrameLocks xmlns:a="http://schemas.openxmlformats.org/drawingml/2006/main" noChangeAspect="1"/>
+            </wp:cNvGraphicFramePr>
+            <a:graphic xmlns:a="http://schemas.openxmlformats.org/drawingml/2006/main">
+              <a:graphicData uri="http://schemas.openxmlformats.org/drawingml/2006/picture">
+                <pic:pic xmlns:pic="http://schemas.openxmlformats.org/drawingml/2006/picture">
+                  <pic:nvPicPr>
+                    <pic:cNvPr id="458179149" name="Picture 12" descr="A black background with white text&#10;&#10;Description automatically generated"/>
+                    <pic:cNvPicPr/>
+                  </pic:nvPicPr>
+                  <pic:blipFill>
+                    <a:blip r:embed="rId23">
+                      <a:extLst>
+                        <a:ext uri="{28A0092B-C50C-407E-A947-70E740481C1C}">
+                          <a14:useLocalDpi xmlns:a14="http://schemas.microsoft.com/office/drawing/2010/main" val="0"/>
+                        </a:ext>
+                      </a:extLst>
+                    </a:blip>
+                    <a:stretch>
+                      <a:fillRect/>
+                    </a:stretch>
+                  </pic:blipFill>
+                  <pic:spPr>
+                    <a:xfrm>
+                      <a:off x="0" y="0"/>
+                      <a:ext cx="5118100" cy="1066800"/>
+                    </a:xfrm>
+                    <a:prstGeom prst="rect">
+                      <a:avLst/>
+                    </a:prstGeom>
+                  </pic:spPr>
+                </pic:pic>
+              </a:graphicData>
+            </a:graphic>
+          </wp:inline>
+        </w:drawing>
+      </w:r>
+    </w:p>
+    <w:p>
+      <w:pPr>
+        <w:pStyle w:val="QuickA"/>
+        <w:numPr>
+          <w:ilvl w:val="0"/>
+          <w:numId w:val="0"/>
+        </w:numPr>
+        <w:spacing w:after="100"/>
+        <w:ind w:left="1440"/>
+        <w:rPr>
+          <w:rFonts w:asciiTheme="minorHAnsi" w:hAnsiTheme="minorHAnsi" w:cstheme="minorHAnsi"/>
+          <w:sz w:val="22"/>
+          <w:szCs w:val="18"/>
+        </w:rPr>
+      </w:pPr>
+      <w:r>
+        <w:rPr>
+          <w:rFonts w:asciiTheme="minorHAnsi" w:hAnsiTheme="minorHAnsi" w:cstheme="minorHAnsi"/>
+          <w:sz w:val="22"/>
+          <w:szCs w:val="18"/>
+        </w:rPr>
+        <w:t>There is no evidence that suggests lack of good fit (p=0.37).</w:t>
       </w:r>
     </w:p>
     <w:p>
@@ -2425,7 +4602,210 @@
           <w:sz w:val="22"/>
           <w:szCs w:val="18"/>
         </w:rPr>
+        <w:t>List a few covariate patterns that might concern you. Why do they not fit well?</w:t>
+      </w:r>
+    </w:p>
+    <w:p>
+      <w:pPr>
+        <w:pStyle w:val="QuickA"/>
+        <w:numPr>
+          <w:ilvl w:val="0"/>
+          <w:numId w:val="0"/>
+        </w:numPr>
+        <w:spacing w:after="100"/>
+        <w:ind w:left="1440"/>
+        <w:rPr>
+          <w:rFonts w:asciiTheme="minorHAnsi" w:hAnsiTheme="minorHAnsi" w:cstheme="minorHAnsi"/>
+          <w:sz w:val="22"/>
+          <w:szCs w:val="18"/>
+        </w:rPr>
+      </w:pPr>
+      <w:r>
+        <w:rPr>
+          <w:rFonts w:asciiTheme="minorHAnsi" w:hAnsiTheme="minorHAnsi" w:cstheme="minorHAnsi"/>
+          <w:sz w:val="22"/>
+          <w:szCs w:val="18"/>
+        </w:rPr>
+        <w:drawing>
+          <wp:inline distT="0" distB="0" distL="0" distR="0" wp14:anchorId="07066FE7" wp14:editId="1CFFA512">
+            <wp:extent cx="3937000" cy="2895600"/>
+            <wp:effectExtent l="0" t="0" r="0" b="0"/>
+            <wp:docPr id="2105155890" name="Picture 1" descr="A graph with blue and green circles&#10;&#10;Description automatically generated"/>
+            <wp:cNvGraphicFramePr>
+              <a:graphicFrameLocks xmlns:a="http://schemas.openxmlformats.org/drawingml/2006/main" noChangeAspect="1"/>
+            </wp:cNvGraphicFramePr>
+            <a:graphic xmlns:a="http://schemas.openxmlformats.org/drawingml/2006/main">
+              <a:graphicData uri="http://schemas.openxmlformats.org/drawingml/2006/picture">
+                <pic:pic xmlns:pic="http://schemas.openxmlformats.org/drawingml/2006/picture">
+                  <pic:nvPicPr>
+                    <pic:cNvPr id="2105155890" name="Picture 1" descr="A graph with blue and green circles&#10;&#10;Description automatically generated"/>
+                    <pic:cNvPicPr/>
+                  </pic:nvPicPr>
+                  <pic:blipFill>
+                    <a:blip r:embed="rId24"/>
+                    <a:stretch>
+                      <a:fillRect/>
+                    </a:stretch>
+                  </pic:blipFill>
+                  <pic:spPr>
+                    <a:xfrm>
+                      <a:off x="0" y="0"/>
+                      <a:ext cx="3937000" cy="2895600"/>
+                    </a:xfrm>
+                    <a:prstGeom prst="rect">
+                      <a:avLst/>
+                    </a:prstGeom>
+                  </pic:spPr>
+                </pic:pic>
+              </a:graphicData>
+            </a:graphic>
+          </wp:inline>
+        </w:drawing>
+      </w:r>
+    </w:p>
+    <w:p>
+      <w:pPr>
+        <w:pStyle w:val="QuickA"/>
+        <w:numPr>
+          <w:ilvl w:val="0"/>
+          <w:numId w:val="0"/>
+        </w:numPr>
+        <w:spacing w:after="100"/>
+        <w:ind w:left="1440"/>
+        <w:rPr>
+          <w:rFonts w:asciiTheme="minorHAnsi" w:hAnsiTheme="minorHAnsi" w:cstheme="minorHAnsi"/>
+          <w:sz w:val="22"/>
+          <w:szCs w:val="18"/>
+        </w:rPr>
+      </w:pPr>
+      <w:r>
+        <w:rPr>
+          <w:rFonts w:asciiTheme="minorHAnsi" w:hAnsiTheme="minorHAnsi" w:cstheme="minorHAnsi"/>
+          <w:sz w:val="22"/>
+          <w:szCs w:val="18"/>
+        </w:rPr>
+        <w:t xml:space="preserve">Covariate patterns 1312, 1309, and 1296 have leverage and are outliers, making them influential </w:t>
+      </w:r>
+      <w:r>
+        <w:rPr>
+          <w:rFonts w:asciiTheme="minorHAnsi" w:hAnsiTheme="minorHAnsi" w:cstheme="minorHAnsi"/>
+          <w:sz w:val="22"/>
+          <w:szCs w:val="18"/>
+        </w:rPr>
+        <w:t>observations</w:t>
+      </w:r>
+      <w:r>
+        <w:rPr>
+          <w:rFonts w:asciiTheme="minorHAnsi" w:hAnsiTheme="minorHAnsi" w:cstheme="minorHAnsi"/>
+          <w:sz w:val="22"/>
+          <w:szCs w:val="18"/>
+        </w:rPr>
+        <w:t>.</w:t>
+      </w:r>
+      <w:r>
+        <w:rPr>
+          <w:rFonts w:asciiTheme="minorHAnsi" w:hAnsiTheme="minorHAnsi" w:cstheme="minorHAnsi"/>
+          <w:sz w:val="22"/>
+          <w:szCs w:val="18"/>
+        </w:rPr>
+        <w:t xml:space="preserve"> However, their leverage is not extremely </w:t>
+      </w:r>
+      <w:proofErr w:type="gramStart"/>
+      <w:r>
+        <w:rPr>
+          <w:rFonts w:asciiTheme="minorHAnsi" w:hAnsiTheme="minorHAnsi" w:cstheme="minorHAnsi"/>
+          <w:sz w:val="22"/>
+          <w:szCs w:val="18"/>
+        </w:rPr>
+        <w:t>high</w:t>
+      </w:r>
+      <w:proofErr w:type="gramEnd"/>
+      <w:r>
+        <w:rPr>
+          <w:rFonts w:asciiTheme="minorHAnsi" w:hAnsiTheme="minorHAnsi" w:cstheme="minorHAnsi"/>
+          <w:sz w:val="22"/>
+          <w:szCs w:val="18"/>
+        </w:rPr>
+        <w:t xml:space="preserve"> and t</w:t>
+      </w:r>
+      <w:r>
+        <w:rPr>
+          <w:rFonts w:asciiTheme="minorHAnsi" w:hAnsiTheme="minorHAnsi" w:cstheme="minorHAnsi"/>
+          <w:sz w:val="22"/>
+          <w:szCs w:val="18"/>
+        </w:rPr>
+        <w:t>he large sample size makes each point less likely to change the parameter estimates by much</w:t>
+      </w:r>
+      <w:r>
+        <w:rPr>
+          <w:rFonts w:asciiTheme="minorHAnsi" w:hAnsiTheme="minorHAnsi" w:cstheme="minorHAnsi"/>
+          <w:sz w:val="22"/>
+          <w:szCs w:val="18"/>
+        </w:rPr>
+        <w:t>.</w:t>
+      </w:r>
+    </w:p>
+    <w:p>
+      <w:pPr>
+        <w:pStyle w:val="QuickA"/>
+        <w:numPr>
+          <w:ilvl w:val="1"/>
+          <w:numId w:val="20"/>
+        </w:numPr>
+        <w:spacing w:after="100"/>
+        <w:rPr>
+          <w:rFonts w:asciiTheme="minorHAnsi" w:hAnsiTheme="minorHAnsi" w:cstheme="minorHAnsi"/>
+          <w:sz w:val="22"/>
+          <w:szCs w:val="18"/>
+        </w:rPr>
+      </w:pPr>
+      <w:r>
+        <w:rPr>
+          <w:rFonts w:asciiTheme="minorHAnsi" w:hAnsiTheme="minorHAnsi" w:cstheme="minorHAnsi"/>
+          <w:sz w:val="22"/>
+          <w:szCs w:val="18"/>
+        </w:rPr>
         <w:t>Are you confident in your model? Or do you need to re-assess?</w:t>
+      </w:r>
+    </w:p>
+    <w:p>
+      <w:pPr>
+        <w:pStyle w:val="QuickA"/>
+        <w:numPr>
+          <w:ilvl w:val="0"/>
+          <w:numId w:val="0"/>
+        </w:numPr>
+        <w:spacing w:after="100"/>
+        <w:ind w:left="1440"/>
+        <w:rPr>
+          <w:rFonts w:asciiTheme="minorHAnsi" w:hAnsiTheme="minorHAnsi" w:cstheme="minorHAnsi"/>
+          <w:sz w:val="22"/>
+          <w:szCs w:val="18"/>
+        </w:rPr>
+      </w:pPr>
+      <w:r>
+        <w:rPr>
+          <w:rFonts w:asciiTheme="minorHAnsi" w:hAnsiTheme="minorHAnsi" w:cstheme="minorHAnsi"/>
+          <w:sz w:val="22"/>
+          <w:szCs w:val="18"/>
+        </w:rPr>
+        <w:t xml:space="preserve">I am confident that the </w:t>
+      </w:r>
+      <w:r>
+        <w:rPr>
+          <w:rFonts w:asciiTheme="minorHAnsi" w:hAnsiTheme="minorHAnsi" w:cstheme="minorHAnsi"/>
+          <w:sz w:val="22"/>
+          <w:szCs w:val="18"/>
+        </w:rPr>
+        <w:t>set of variables that I have included in the model</w:t>
+      </w:r>
+      <w:r>
+        <w:rPr>
+          <w:rFonts w:asciiTheme="minorHAnsi" w:hAnsiTheme="minorHAnsi" w:cstheme="minorHAnsi"/>
+          <w:sz w:val="22"/>
+          <w:szCs w:val="18"/>
+        </w:rPr>
+        <w:t xml:space="preserve"> fits the data well.</w:t>
       </w:r>
     </w:p>
     <w:p>
@@ -2478,6 +4858,73 @@
       <w:pPr>
         <w:pStyle w:val="QuickA"/>
         <w:numPr>
+          <w:ilvl w:val="0"/>
+          <w:numId w:val="0"/>
+        </w:numPr>
+        <w:spacing w:after="100"/>
+        <w:ind w:left="1440"/>
+        <w:rPr>
+          <w:rFonts w:asciiTheme="minorHAnsi" w:hAnsiTheme="minorHAnsi" w:cstheme="minorHAnsi"/>
+          <w:sz w:val="22"/>
+          <w:szCs w:val="18"/>
+        </w:rPr>
+      </w:pPr>
+      <w:r>
+        <w:rPr>
+          <w:rFonts w:asciiTheme="minorHAnsi" w:hAnsiTheme="minorHAnsi" w:cstheme="minorHAnsi"/>
+          <w:noProof/>
+          <w:snapToGrid/>
+          <w:sz w:val="22"/>
+          <w:szCs w:val="18"/>
+        </w:rPr>
+        <w:lastRenderedPageBreak/>
+        <w:drawing>
+          <wp:inline distT="0" distB="0" distL="0" distR="0" wp14:anchorId="57A43E99" wp14:editId="077E2CCE">
+            <wp:extent cx="5109633" cy="2421349"/>
+            <wp:effectExtent l="0" t="0" r="0" b="4445"/>
+            <wp:docPr id="967183745" name="Picture 11"/>
+            <wp:cNvGraphicFramePr>
+              <a:graphicFrameLocks xmlns:a="http://schemas.openxmlformats.org/drawingml/2006/main" noChangeAspect="1"/>
+            </wp:cNvGraphicFramePr>
+            <a:graphic xmlns:a="http://schemas.openxmlformats.org/drawingml/2006/main">
+              <a:graphicData uri="http://schemas.openxmlformats.org/drawingml/2006/picture">
+                <pic:pic xmlns:pic="http://schemas.openxmlformats.org/drawingml/2006/picture">
+                  <pic:nvPicPr>
+                    <pic:cNvPr id="967183745" name="Picture 967183745"/>
+                    <pic:cNvPicPr/>
+                  </pic:nvPicPr>
+                  <pic:blipFill>
+                    <a:blip r:embed="rId25" cstate="print">
+                      <a:extLst>
+                        <a:ext uri="{28A0092B-C50C-407E-A947-70E740481C1C}">
+                          <a14:useLocalDpi xmlns:a14="http://schemas.microsoft.com/office/drawing/2010/main" val="0"/>
+                        </a:ext>
+                      </a:extLst>
+                    </a:blip>
+                    <a:stretch>
+                      <a:fillRect/>
+                    </a:stretch>
+                  </pic:blipFill>
+                  <pic:spPr>
+                    <a:xfrm>
+                      <a:off x="0" y="0"/>
+                      <a:ext cx="5113906" cy="2423374"/>
+                    </a:xfrm>
+                    <a:prstGeom prst="rect">
+                      <a:avLst/>
+                    </a:prstGeom>
+                  </pic:spPr>
+                </pic:pic>
+              </a:graphicData>
+            </a:graphic>
+          </wp:inline>
+        </w:drawing>
+      </w:r>
+    </w:p>
+    <w:p>
+      <w:pPr>
+        <w:pStyle w:val="QuickA"/>
+        <w:numPr>
           <w:ilvl w:val="1"/>
           <w:numId w:val="20"/>
         </w:numPr>
@@ -2496,6 +4943,404 @@
         </w:rPr>
         <w:t>Write a conclusion that briefly describes your modeling approach and explains the effect of mental health on voting. Include relevant odds ratios, confidence intervals, and p-values.</w:t>
       </w:r>
+    </w:p>
+    <w:p>
+      <w:pPr>
+        <w:pStyle w:val="QuickA"/>
+        <w:numPr>
+          <w:ilvl w:val="0"/>
+          <w:numId w:val="0"/>
+        </w:numPr>
+        <w:spacing w:after="100"/>
+        <w:ind w:left="1440"/>
+        <w:rPr>
+          <w:rFonts w:asciiTheme="minorHAnsi" w:hAnsiTheme="minorHAnsi" w:cstheme="minorHAnsi"/>
+          <w:sz w:val="22"/>
+          <w:szCs w:val="18"/>
+        </w:rPr>
+      </w:pPr>
+      <w:r>
+        <w:rPr>
+          <w:rFonts w:asciiTheme="minorHAnsi" w:hAnsiTheme="minorHAnsi" w:cstheme="minorHAnsi"/>
+          <w:sz w:val="22"/>
+          <w:szCs w:val="18"/>
+        </w:rPr>
+        <w:t>The following steps were performed to</w:t>
+      </w:r>
+      <w:r>
+        <w:rPr>
+          <w:rFonts w:asciiTheme="minorHAnsi" w:hAnsiTheme="minorHAnsi" w:cstheme="minorHAnsi"/>
+          <w:sz w:val="22"/>
+          <w:szCs w:val="18"/>
+        </w:rPr>
+        <w:t xml:space="preserve"> assess the effect of mental health on voting in the ’96 election</w:t>
+      </w:r>
+      <w:r>
+        <w:rPr>
+          <w:rFonts w:asciiTheme="minorHAnsi" w:hAnsiTheme="minorHAnsi" w:cstheme="minorHAnsi"/>
+          <w:sz w:val="22"/>
+          <w:szCs w:val="18"/>
+        </w:rPr>
+        <w:t>. F</w:t>
+      </w:r>
+      <w:r>
+        <w:rPr>
+          <w:rFonts w:asciiTheme="minorHAnsi" w:hAnsiTheme="minorHAnsi" w:cstheme="minorHAnsi"/>
+          <w:sz w:val="22"/>
+          <w:szCs w:val="18"/>
+        </w:rPr>
+        <w:t xml:space="preserve">irst the distributions of each of the covariates of interest were assessed and age and education were centered on their means. Then, the form of the relationship between voting and each of the variables of interest – age, education, and mental health </w:t>
+      </w:r>
+      <w:r>
+        <w:rPr>
+          <w:rFonts w:asciiTheme="minorHAnsi" w:hAnsiTheme="minorHAnsi" w:cstheme="minorHAnsi"/>
+          <w:sz w:val="22"/>
+          <w:szCs w:val="18"/>
+        </w:rPr>
+        <w:t xml:space="preserve">– </w:t>
+      </w:r>
+      <w:r>
+        <w:rPr>
+          <w:rFonts w:asciiTheme="minorHAnsi" w:hAnsiTheme="minorHAnsi" w:cstheme="minorHAnsi"/>
+          <w:sz w:val="22"/>
+          <w:szCs w:val="18"/>
+        </w:rPr>
+        <w:t>were assessed.</w:t>
+      </w:r>
+      <w:r>
+        <w:rPr>
+          <w:rFonts w:asciiTheme="minorHAnsi" w:hAnsiTheme="minorHAnsi" w:cstheme="minorHAnsi"/>
+          <w:sz w:val="22"/>
+          <w:szCs w:val="18"/>
+        </w:rPr>
+        <w:t xml:space="preserve"> It was determined that mental health alone was not linearly related to the logit of voting. Additionally, the relationship between voting and education and age were nonlinear, so polynomial terms were added for age and education. Then, the form of the relationship between mental health and voting was assessed again, adjusting for the other covariates, and was found to be linearly related to the logit of voting. Next, the set of covariates were each individually assessed for confounding, and gender was eliminated from the model as it did not seem to be a confounder. The equation of the final model is: </w:t>
+      </w:r>
+      <m:oMath>
+        <m:acc>
+          <m:accPr>
+            <m:ctrlPr>
+              <w:rPr>
+                <w:rFonts w:ascii="Cambria Math" w:hAnsi="Cambria Math" w:cstheme="minorHAnsi"/>
+                <w:i/>
+                <w:sz w:val="22"/>
+                <w:szCs w:val="18"/>
+              </w:rPr>
+            </m:ctrlPr>
+          </m:accPr>
+          <m:e>
+            <m:r>
+              <w:rPr>
+                <w:rFonts w:ascii="Cambria Math" w:hAnsi="Cambria Math" w:cstheme="minorHAnsi"/>
+                <w:sz w:val="22"/>
+                <w:szCs w:val="18"/>
+              </w:rPr>
+              <m:t>π</m:t>
+            </m:r>
+          </m:e>
+        </m:acc>
+        <m:r>
+          <w:rPr>
+            <w:rFonts w:ascii="Cambria Math" w:hAnsi="Cambria Math" w:cstheme="minorHAnsi"/>
+            <w:sz w:val="22"/>
+            <w:szCs w:val="18"/>
+          </w:rPr>
+          <m:t>= -0.73-0.12</m:t>
+        </m:r>
+        <m:sSub>
+          <m:sSubPr>
+            <m:ctrlPr>
+              <w:rPr>
+                <w:rFonts w:ascii="Cambria Math" w:hAnsi="Cambria Math" w:cstheme="minorHAnsi"/>
+                <w:i/>
+                <w:sz w:val="22"/>
+                <w:szCs w:val="18"/>
+              </w:rPr>
+            </m:ctrlPr>
+          </m:sSubPr>
+          <m:e>
+            <m:r>
+              <w:rPr>
+                <w:rFonts w:ascii="Cambria Math" w:hAnsi="Cambria Math" w:cstheme="minorHAnsi"/>
+                <w:sz w:val="22"/>
+                <w:szCs w:val="18"/>
+              </w:rPr>
+              <m:t>X</m:t>
+            </m:r>
+          </m:e>
+          <m:sub>
+            <m:r>
+              <w:rPr>
+                <w:rFonts w:ascii="Cambria Math" w:hAnsi="Cambria Math" w:cstheme="minorHAnsi"/>
+                <w:sz w:val="22"/>
+                <w:szCs w:val="18"/>
+              </w:rPr>
+              <m:t>mhealth</m:t>
+            </m:r>
+          </m:sub>
+        </m:sSub>
+        <m:r>
+          <w:rPr>
+            <w:rFonts w:ascii="Cambria Math" w:hAnsi="Cambria Math" w:cstheme="minorHAnsi"/>
+            <w:sz w:val="22"/>
+            <w:szCs w:val="18"/>
+          </w:rPr>
+          <m:t>+0.28</m:t>
+        </m:r>
+        <m:sSub>
+          <m:sSubPr>
+            <m:ctrlPr>
+              <w:rPr>
+                <w:rFonts w:ascii="Cambria Math" w:hAnsi="Cambria Math" w:cstheme="minorHAnsi"/>
+                <w:i/>
+                <w:sz w:val="22"/>
+                <w:szCs w:val="18"/>
+              </w:rPr>
+            </m:ctrlPr>
+          </m:sSubPr>
+          <m:e>
+            <m:r>
+              <w:rPr>
+                <w:rFonts w:ascii="Cambria Math" w:hAnsi="Cambria Math" w:cstheme="minorHAnsi"/>
+                <w:sz w:val="22"/>
+                <w:szCs w:val="18"/>
+              </w:rPr>
+              <m:t>X</m:t>
+            </m:r>
+          </m:e>
+          <m:sub>
+            <m:r>
+              <w:rPr>
+                <w:rFonts w:ascii="Cambria Math" w:hAnsi="Cambria Math" w:cstheme="minorHAnsi"/>
+                <w:sz w:val="22"/>
+                <w:szCs w:val="18"/>
+              </w:rPr>
+              <m:t>educ.c</m:t>
+            </m:r>
+          </m:sub>
+        </m:sSub>
+        <m:r>
+          <w:rPr>
+            <w:rFonts w:ascii="Cambria Math" w:hAnsi="Cambria Math" w:cstheme="minorHAnsi"/>
+            <w:sz w:val="22"/>
+            <w:szCs w:val="18"/>
+          </w:rPr>
+          <m:t>+0.012</m:t>
+        </m:r>
+        <m:sSubSup>
+          <m:sSubSupPr>
+            <m:ctrlPr>
+              <w:rPr>
+                <w:rFonts w:ascii="Cambria Math" w:hAnsi="Cambria Math" w:cstheme="minorHAnsi"/>
+                <w:i/>
+                <w:sz w:val="22"/>
+                <w:szCs w:val="18"/>
+              </w:rPr>
+            </m:ctrlPr>
+          </m:sSubSupPr>
+          <m:e>
+            <m:r>
+              <w:rPr>
+                <w:rFonts w:ascii="Cambria Math" w:hAnsi="Cambria Math" w:cstheme="minorHAnsi"/>
+                <w:sz w:val="22"/>
+                <w:szCs w:val="18"/>
+              </w:rPr>
+              <m:t>X</m:t>
+            </m:r>
+          </m:e>
+          <m:sub>
+            <m:r>
+              <w:rPr>
+                <w:rFonts w:ascii="Cambria Math" w:hAnsi="Cambria Math" w:cstheme="minorHAnsi"/>
+                <w:sz w:val="22"/>
+                <w:szCs w:val="18"/>
+              </w:rPr>
+              <m:t>educ.</m:t>
+            </m:r>
+          </m:sub>
+          <m:sup>
+            <m:r>
+              <w:rPr>
+                <w:rFonts w:ascii="Cambria Math" w:hAnsi="Cambria Math" w:cstheme="minorHAnsi"/>
+                <w:sz w:val="22"/>
+                <w:szCs w:val="18"/>
+              </w:rPr>
+              <m:t>2</m:t>
+            </m:r>
+          </m:sup>
+        </m:sSubSup>
+        <m:r>
+          <w:rPr>
+            <w:rFonts w:ascii="Cambria Math" w:hAnsi="Cambria Math" w:cstheme="minorHAnsi"/>
+            <w:sz w:val="22"/>
+            <w:szCs w:val="18"/>
+          </w:rPr>
+          <m:t>+16.33</m:t>
+        </m:r>
+        <m:f>
+          <m:fPr>
+            <m:ctrlPr>
+              <w:rPr>
+                <w:rFonts w:ascii="Cambria Math" w:hAnsi="Cambria Math" w:cstheme="minorHAnsi"/>
+                <w:i/>
+                <w:sz w:val="22"/>
+                <w:szCs w:val="18"/>
+              </w:rPr>
+            </m:ctrlPr>
+          </m:fPr>
+          <m:num>
+            <m:sSubSup>
+              <m:sSubSupPr>
+                <m:ctrlPr>
+                  <w:rPr>
+                    <w:rFonts w:ascii="Cambria Math" w:hAnsi="Cambria Math" w:cstheme="minorHAnsi"/>
+                    <w:i/>
+                    <w:sz w:val="22"/>
+                    <w:szCs w:val="18"/>
+                  </w:rPr>
+                </m:ctrlPr>
+              </m:sSubSupPr>
+              <m:e>
+                <m:r>
+                  <w:rPr>
+                    <w:rFonts w:ascii="Cambria Math" w:hAnsi="Cambria Math" w:cstheme="minorHAnsi"/>
+                    <w:sz w:val="22"/>
+                    <w:szCs w:val="18"/>
+                  </w:rPr>
+                  <m:t>X</m:t>
+                </m:r>
+              </m:e>
+              <m:sub>
+                <m:r>
+                  <w:rPr>
+                    <w:rFonts w:ascii="Cambria Math" w:hAnsi="Cambria Math" w:cstheme="minorHAnsi"/>
+                    <w:sz w:val="22"/>
+                    <w:szCs w:val="18"/>
+                  </w:rPr>
+                  <m:t>age</m:t>
+                </m:r>
+              </m:sub>
+              <m:sup>
+                <m:r>
+                  <w:rPr>
+                    <w:rFonts w:ascii="Cambria Math" w:hAnsi="Cambria Math" w:cstheme="minorHAnsi"/>
+                    <w:sz w:val="22"/>
+                    <w:szCs w:val="18"/>
+                  </w:rPr>
+                  <m:t>2</m:t>
+                </m:r>
+              </m:sup>
+            </m:sSubSup>
+          </m:num>
+          <m:den>
+            <m:r>
+              <w:rPr>
+                <w:rFonts w:ascii="Cambria Math" w:hAnsi="Cambria Math" w:cstheme="minorHAnsi"/>
+                <w:sz w:val="22"/>
+                <w:szCs w:val="18"/>
+              </w:rPr>
+              <m:t>100</m:t>
+            </m:r>
+          </m:den>
+        </m:f>
+        <m:r>
+          <w:rPr>
+            <w:rFonts w:ascii="Cambria Math" w:hAnsi="Cambria Math" w:cstheme="minorHAnsi"/>
+            <w:sz w:val="22"/>
+            <w:szCs w:val="18"/>
+          </w:rPr>
+          <m:t>-14.90</m:t>
+        </m:r>
+        <m:f>
+          <m:fPr>
+            <m:ctrlPr>
+              <w:rPr>
+                <w:rFonts w:ascii="Cambria Math" w:hAnsi="Cambria Math" w:cstheme="minorHAnsi"/>
+                <w:i/>
+                <w:sz w:val="22"/>
+                <w:szCs w:val="18"/>
+              </w:rPr>
+            </m:ctrlPr>
+          </m:fPr>
+          <m:num>
+            <m:sSubSup>
+              <m:sSubSupPr>
+                <m:ctrlPr>
+                  <w:rPr>
+                    <w:rFonts w:ascii="Cambria Math" w:hAnsi="Cambria Math" w:cstheme="minorHAnsi"/>
+                    <w:i/>
+                    <w:sz w:val="22"/>
+                    <w:szCs w:val="18"/>
+                  </w:rPr>
+                </m:ctrlPr>
+              </m:sSubSupPr>
+              <m:e>
+                <m:r>
+                  <w:rPr>
+                    <w:rFonts w:ascii="Cambria Math" w:hAnsi="Cambria Math" w:cstheme="minorHAnsi"/>
+                    <w:sz w:val="22"/>
+                    <w:szCs w:val="18"/>
+                  </w:rPr>
+                  <m:t>X</m:t>
+                </m:r>
+              </m:e>
+              <m:sub>
+                <m:r>
+                  <w:rPr>
+                    <w:rFonts w:ascii="Cambria Math" w:hAnsi="Cambria Math" w:cstheme="minorHAnsi"/>
+                    <w:sz w:val="22"/>
+                    <w:szCs w:val="18"/>
+                  </w:rPr>
+                  <m:t>age</m:t>
+                </m:r>
+              </m:sub>
+              <m:sup>
+                <m:r>
+                  <w:rPr>
+                    <w:rFonts w:ascii="Cambria Math" w:hAnsi="Cambria Math" w:cstheme="minorHAnsi"/>
+                    <w:sz w:val="22"/>
+                    <w:szCs w:val="18"/>
+                  </w:rPr>
+                  <m:t>3</m:t>
+                </m:r>
+              </m:sup>
+            </m:sSubSup>
+          </m:num>
+          <m:den>
+            <m:r>
+              <w:rPr>
+                <w:rFonts w:ascii="Cambria Math" w:hAnsi="Cambria Math" w:cstheme="minorHAnsi"/>
+                <w:sz w:val="22"/>
+                <w:szCs w:val="18"/>
+              </w:rPr>
+              <m:t>100</m:t>
+            </m:r>
+          </m:den>
+        </m:f>
+      </m:oMath>
+      <w:r>
+        <w:rPr>
+          <w:rFonts w:asciiTheme="minorHAnsi" w:hAnsiTheme="minorHAnsi" w:cstheme="minorHAnsi"/>
+          <w:sz w:val="22"/>
+          <w:szCs w:val="18"/>
+        </w:rPr>
+        <w:t>. The odds ratio for mental health indicates that a one-unit increase in mental health score is associated with 0.89 times the risk of voting (p&lt;0.001), adjusting for age and education. The confidence interval for the odds ratio is (0.85, 0.93).</w:t>
+      </w:r>
+    </w:p>
+    <w:p>
+      <w:pPr>
+        <w:pStyle w:val="QuickA"/>
+        <w:numPr>
+          <w:ilvl w:val="0"/>
+          <w:numId w:val="0"/>
+        </w:numPr>
+        <w:spacing w:after="100"/>
+        <w:ind w:left="1440"/>
+        <w:rPr>
+          <w:rFonts w:asciiTheme="minorHAnsi" w:hAnsiTheme="minorHAnsi" w:cstheme="minorHAnsi"/>
+          <w:sz w:val="22"/>
+          <w:szCs w:val="18"/>
+        </w:rPr>
+      </w:pPr>
     </w:p>
     <w:p>
       <w:pPr>
@@ -2549,9 +5394,9 @@
       </w:pPr>
     </w:p>
     <w:sectPr>
-      <w:headerReference w:type="default" r:id="rId8"/>
-      <w:footerReference w:type="even" r:id="rId9"/>
-      <w:footerReference w:type="default" r:id="rId10"/>
+      <w:headerReference w:type="default" r:id="rId26"/>
+      <w:footerReference w:type="even" r:id="rId27"/>
+      <w:footerReference w:type="default" r:id="rId28"/>
       <w:endnotePr>
         <w:numFmt w:val="decimal"/>
       </w:endnotePr>
@@ -3705,7 +6550,7 @@
   <w:abstractNum w:abstractNumId="12" w15:restartNumberingAfterBreak="0">
     <w:nsid w:val="497428A4"/>
     <w:multiLevelType w:val="hybridMultilevel"/>
-    <w:tmpl w:val="B034480E"/>
+    <w:tmpl w:val="E466BACC"/>
     <w:lvl w:ilvl="0" w:tplc="0409000F">
       <w:start w:val="1"/>
       <w:numFmt w:val="decimal"/>
@@ -3733,14 +6578,17 @@
         <w:ind w:left="2160" w:hanging="180"/>
       </w:pPr>
     </w:lvl>
-    <w:lvl w:ilvl="3" w:tplc="0409000F" w:tentative="1">
-      <w:start w:val="1"/>
-      <w:numFmt w:val="decimal"/>
-      <w:lvlText w:val="%4."/>
+    <w:lvl w:ilvl="3" w:tplc="92CE6E6C">
+      <w:start w:val="1589"/>
+      <w:numFmt w:val="bullet"/>
+      <w:lvlText w:val=""/>
       <w:lvlJc w:val="left"/>
       <w:pPr>
         <w:ind w:left="2880" w:hanging="360"/>
       </w:pPr>
+      <w:rPr>
+        <w:rFonts w:ascii="Wingdings" w:eastAsia="SimSun" w:hAnsi="Wingdings" w:cstheme="minorHAnsi" w:hint="default"/>
+      </w:rPr>
     </w:lvl>
     <w:lvl w:ilvl="4" w:tplc="04090019" w:tentative="1">
       <w:start w:val="1"/>

</xml_diff>